<commit_message>
generated CompIndex-generated.md and CompIndex-generated.docx
</commit_message>
<xml_diff>
--- a/CompIndex/CompIndex-generated.docx
+++ b/CompIndex/CompIndex-generated.docx
@@ -14,7 +14,7 @@
     </w:p>
     <w:p>
       <w:r>
-        <w:t xml:space="preserve">2016-05-12</w:t>
+        <w:t xml:space="preserve">2016-05-14</w:t>
       </w:r>
     </w:p>
     <w:p>
@@ -237,6 +237,18 @@
       <w:pPr>
         <w:pStyle w:val="Compact"/>
         <w:numPr>
+          <w:numId w:val="1006"/>
+          <w:ilvl w:val="1"/>
+        </w:numPr>
+      </w:pPr>
+      <w:r>
+        <w:t xml:space="preserve">Knows that Uniform Resource Identifiers, or URIs (1994), include Uniform Resource Locators (URLs, which locate web pages) as well as location-independent identifiers for physical, conceptual, or web resources.</w:t>
+      </w:r>
+    </w:p>
+    <w:p>
+      <w:pPr>
+        <w:pStyle w:val="Compact"/>
+        <w:numPr>
           <w:numId w:val="1005"/>
           <w:ilvl w:val="0"/>
         </w:numPr>
@@ -290,7 +302,7 @@
         </w:numPr>
       </w:pPr>
       <w:r>
-        <w:t xml:space="preserve">Understands that resources are declared members (instances) of classes using the property rdf:type.</w:t>
+        <w:t xml:space="preserve">Understands that resources are declared to be members (instances) of classes using the property rdf:type.</w:t>
       </w:r>
     </w:p>
     <w:p>
@@ -338,7 +350,7 @@
         </w:numPr>
       </w:pPr>
       <w:r>
-        <w:t xml:space="preserve">Understands a named graph as one of the collection of graphs comprising an RDF dataset, with a graph name unique in the context of that dataset</w:t>
+        <w:t xml:space="preserve">Understands a named graph as one of the collection of graphs comprising an RDF dataset, with a graph name unique in the context of that dataset.</w:t>
       </w:r>
     </w:p>
     <w:p>
@@ -350,7 +362,19 @@
         </w:numPr>
       </w:pPr>
       <w:r>
-        <w:t xml:space="preserve">Understands how an RDF class (named set of things) fundamentally differs from an object-oriented programming class, which defines a type of object bundling "state" (attributes with data values) and "behavior" (functions that operate on state).</w:t>
+        <w:t xml:space="preserve">Understands how a namespace, informally used in the RDF context for a namespace URI or RDF vocabulary, fundamentally differs from the namespace of data attributes and functions (methods) defined for an object-oriented class.</w:t>
+      </w:r>
+    </w:p>
+    <w:p>
+      <w:pPr>
+        <w:pStyle w:val="Compact"/>
+        <w:numPr>
+          <w:numId w:val="1008"/>
+          <w:ilvl w:val="2"/>
+        </w:numPr>
+      </w:pPr>
+      <w:r>
+        <w:t xml:space="preserve">Uses prefixes for URIs in RDF specifications and data.</w:t>
       </w:r>
     </w:p>
     <w:p>
@@ -362,55 +386,7 @@
         </w:numPr>
       </w:pPr>
       <w:r>
-        <w:t xml:space="preserve">Understands how a namespace, informally used in the RDF context for a namespace URI or RDF vocabulary, fundamentally differs from the namespace of data attributes and functions (methods) defined for an object-oriented class.</w:t>
-      </w:r>
-    </w:p>
-    <w:p>
-      <w:pPr>
-        <w:pStyle w:val="Compact"/>
-        <w:numPr>
-          <w:numId w:val="1008"/>
-          <w:ilvl w:val="2"/>
-        </w:numPr>
-      </w:pPr>
-      <w:r>
-        <w:t xml:space="preserve">Uses prefixes for URIs in RDF specifications and data.</w:t>
-      </w:r>
-    </w:p>
-    <w:p>
-      <w:pPr>
-        <w:pStyle w:val="Compact"/>
-        <w:numPr>
-          <w:numId w:val="1007"/>
-          <w:ilvl w:val="1"/>
-        </w:numPr>
-      </w:pPr>
-      <w:r>
-        <w:t xml:space="preserve">Understands the concept of the named graph.</w:t>
-      </w:r>
-    </w:p>
-    <w:p>
-      <w:pPr>
-        <w:pStyle w:val="Compact"/>
-        <w:numPr>
-          <w:numId w:val="1007"/>
-          <w:ilvl w:val="1"/>
-        </w:numPr>
-      </w:pPr>
-      <w:r>
         <w:t xml:space="preserve">Articulates differences between the RDF abstract data model and the XML and relational models.</w:t>
-      </w:r>
-    </w:p>
-    <w:p>
-      <w:pPr>
-        <w:pStyle w:val="Compact"/>
-        <w:numPr>
-          <w:numId w:val="1007"/>
-          <w:ilvl w:val="1"/>
-        </w:numPr>
-      </w:pPr>
-      <w:r>
-        <w:t xml:space="preserve">Understands the use of RDF Schema to create and interpret RDF vocabularies.</w:t>
       </w:r>
     </w:p>
     <w:p>
@@ -494,7 +470,7 @@
         </w:numPr>
       </w:pPr>
       <w:r>
-        <w:t xml:space="preserve">Understands how an RDF class (naming a set of things in the world) fundamentally differs from an object-oriented programming "class", or "data type", which is used to create objects that bundle "state" (attributes with data values) and "behavior" (functions that operate on state).</w:t>
+        <w:t xml:space="preserve">Understands how an RDF class (named set of things) fundamentally differs from an object-oriented programming class, which defines a type of object bundling "state" (attributes with data values) and "behavior" (functions that operate on state).</w:t>
       </w:r>
     </w:p>
     <w:p>
@@ -655,18 +631,6 @@
       <w:pPr>
         <w:pStyle w:val="Compact"/>
         <w:numPr>
-          <w:numId w:val="1015"/>
-          <w:ilvl w:val="1"/>
-        </w:numPr>
-      </w:pPr>
-      <w:r>
-        <w:t xml:space="preserve">Knows that Uniform Resource Identifiers, or URIs (1994), include Uniform Resource Locators (URLs, which locate web pages) as well as location-independent identifiers for physical, conceptual, or web resources.</w:t>
-      </w:r>
-    </w:p>
-    <w:p>
-      <w:pPr>
-        <w:pStyle w:val="Compact"/>
-        <w:numPr>
           <w:numId w:val="1014"/>
           <w:ilvl w:val="0"/>
         </w:numPr>
@@ -773,6 +737,30 @@
       <w:pPr>
         <w:pStyle w:val="Compact"/>
         <w:numPr>
+          <w:numId w:val="1020"/>
+          <w:ilvl w:val="1"/>
+        </w:numPr>
+      </w:pPr>
+      <w:r>
+        <w:t xml:space="preserve">Knows portals and registries for finding RDF-based vocabularies.</w:t>
+      </w:r>
+    </w:p>
+    <w:p>
+      <w:pPr>
+        <w:pStyle w:val="Compact"/>
+        <w:numPr>
+          <w:numId w:val="1021"/>
+          <w:ilvl w:val="2"/>
+        </w:numPr>
+      </w:pPr>
+      <w:r>
+        <w:t xml:space="preserve">Finds properties and classes in the Linked Open Vocabularies (LOV) observatory and explores their versions and dependencies.</w:t>
+      </w:r>
+    </w:p>
+    <w:p>
+      <w:pPr>
+        <w:pStyle w:val="Compact"/>
+        <w:numPr>
           <w:numId w:val="1019"/>
           <w:ilvl w:val="0"/>
         </w:numPr>
@@ -785,7 +773,7 @@
       <w:pPr>
         <w:pStyle w:val="Compact"/>
         <w:numPr>
-          <w:numId w:val="1020"/>
+          <w:numId w:val="1022"/>
           <w:ilvl w:val="1"/>
         </w:numPr>
       </w:pPr>
@@ -797,7 +785,7 @@
       <w:pPr>
         <w:pStyle w:val="Compact"/>
         <w:numPr>
-          <w:numId w:val="1021"/>
+          <w:numId w:val="1023"/>
           <w:ilvl w:val="2"/>
         </w:numPr>
       </w:pPr>
@@ -809,7 +797,7 @@
       <w:pPr>
         <w:pStyle w:val="Compact"/>
         <w:numPr>
-          <w:numId w:val="1021"/>
+          <w:numId w:val="1023"/>
           <w:ilvl w:val="2"/>
         </w:numPr>
       </w:pPr>
@@ -821,7 +809,7 @@
       <w:pPr>
         <w:pStyle w:val="Compact"/>
         <w:numPr>
-          <w:numId w:val="1020"/>
+          <w:numId w:val="1022"/>
           <w:ilvl w:val="1"/>
         </w:numPr>
       </w:pPr>
@@ -833,7 +821,7 @@
       <w:pPr>
         <w:pStyle w:val="Compact"/>
         <w:numPr>
-          <w:numId w:val="1020"/>
+          <w:numId w:val="1022"/>
           <w:ilvl w:val="1"/>
         </w:numPr>
       </w:pPr>
@@ -846,18 +834,6 @@
         <w:pStyle w:val="Compact"/>
         <w:numPr>
           <w:numId w:val="1022"/>
-          <w:ilvl w:val="2"/>
-        </w:numPr>
-      </w:pPr>
-      <w:r>
-        <w:t xml:space="preserve">Uses portals and registries to find existing RDF-based vocabularies.</w:t>
-      </w:r>
-    </w:p>
-    <w:p>
-      <w:pPr>
-        <w:pStyle w:val="Compact"/>
-        <w:numPr>
-          <w:numId w:val="1020"/>
           <w:ilvl w:val="1"/>
         </w:numPr>
       </w:pPr>
@@ -869,7 +845,7 @@
       <w:pPr>
         <w:pStyle w:val="Compact"/>
         <w:numPr>
-          <w:numId w:val="1023"/>
+          <w:numId w:val="1024"/>
           <w:ilvl w:val="2"/>
         </w:numPr>
       </w:pPr>
@@ -881,7 +857,7 @@
       <w:pPr>
         <w:pStyle w:val="Compact"/>
         <w:numPr>
-          <w:numId w:val="1023"/>
+          <w:numId w:val="1024"/>
           <w:ilvl w:val="2"/>
         </w:numPr>
       </w:pPr>
@@ -893,7 +869,7 @@
       <w:pPr>
         <w:pStyle w:val="Compact"/>
         <w:numPr>
-          <w:numId w:val="1020"/>
+          <w:numId w:val="1022"/>
           <w:ilvl w:val="1"/>
         </w:numPr>
       </w:pPr>
@@ -905,7 +881,7 @@
       <w:pPr>
         <w:pStyle w:val="Compact"/>
         <w:numPr>
-          <w:numId w:val="1020"/>
+          <w:numId w:val="1022"/>
           <w:ilvl w:val="1"/>
         </w:numPr>
       </w:pPr>
@@ -917,7 +893,7 @@
       <w:pPr>
         <w:pStyle w:val="Compact"/>
         <w:numPr>
-          <w:numId w:val="1020"/>
+          <w:numId w:val="1022"/>
           <w:ilvl w:val="1"/>
         </w:numPr>
       </w:pPr>
@@ -929,7 +905,7 @@
       <w:pPr>
         <w:pStyle w:val="Compact"/>
         <w:numPr>
-          <w:numId w:val="1020"/>
+          <w:numId w:val="1022"/>
           <w:ilvl w:val="1"/>
         </w:numPr>
       </w:pPr>
@@ -941,7 +917,7 @@
       <w:pPr>
         <w:pStyle w:val="Compact"/>
         <w:numPr>
-          <w:numId w:val="1020"/>
+          <w:numId w:val="1022"/>
           <w:ilvl w:val="1"/>
         </w:numPr>
       </w:pPr>
@@ -953,7 +929,7 @@
       <w:pPr>
         <w:pStyle w:val="Compact"/>
         <w:numPr>
-          <w:numId w:val="1020"/>
+          <w:numId w:val="1022"/>
           <w:ilvl w:val="1"/>
         </w:numPr>
       </w:pPr>
@@ -965,7 +941,7 @@
       <w:pPr>
         <w:pStyle w:val="Compact"/>
         <w:numPr>
-          <w:numId w:val="1020"/>
+          <w:numId w:val="1022"/>
           <w:ilvl w:val="1"/>
         </w:numPr>
       </w:pPr>
@@ -989,7 +965,7 @@
       <w:pPr>
         <w:pStyle w:val="Compact"/>
         <w:numPr>
-          <w:numId w:val="1024"/>
+          <w:numId w:val="1025"/>
           <w:ilvl w:val="1"/>
         </w:numPr>
       </w:pPr>
@@ -1001,7 +977,7 @@
       <w:pPr>
         <w:pStyle w:val="Compact"/>
         <w:numPr>
-          <w:numId w:val="1025"/>
+          <w:numId w:val="1026"/>
           <w:ilvl w:val="2"/>
         </w:numPr>
       </w:pPr>
@@ -1025,7 +1001,7 @@
       <w:pPr>
         <w:pStyle w:val="Compact"/>
         <w:numPr>
-          <w:numId w:val="1026"/>
+          <w:numId w:val="1027"/>
           <w:ilvl w:val="1"/>
         </w:numPr>
       </w:pPr>
@@ -1037,7 +1013,7 @@
       <w:pPr>
         <w:pStyle w:val="Compact"/>
         <w:numPr>
-          <w:numId w:val="1026"/>
+          <w:numId w:val="1027"/>
           <w:ilvl w:val="1"/>
         </w:numPr>
       </w:pPr>
@@ -1049,7 +1025,7 @@
       <w:pPr>
         <w:pStyle w:val="Compact"/>
         <w:numPr>
-          <w:numId w:val="1027"/>
+          <w:numId w:val="1028"/>
           <w:ilvl w:val="2"/>
         </w:numPr>
       </w:pPr>
@@ -1073,7 +1049,7 @@
       <w:pPr>
         <w:pStyle w:val="Compact"/>
         <w:numPr>
-          <w:numId w:val="1028"/>
+          <w:numId w:val="1029"/>
           <w:ilvl w:val="1"/>
         </w:numPr>
       </w:pPr>
@@ -1085,12 +1061,36 @@
       <w:pPr>
         <w:pStyle w:val="Compact"/>
         <w:numPr>
+          <w:numId w:val="1030"/>
+          <w:ilvl w:val="2"/>
+        </w:numPr>
+      </w:pPr>
+      <w:r>
+        <w:t xml:space="preserve">Ensures that when dereferenced by a Web browser, a URI returns a representation of the resource in human-readable HTML.</w:t>
+      </w:r>
+    </w:p>
+    <w:p>
+      <w:pPr>
+        <w:pStyle w:val="Compact"/>
+        <w:numPr>
+          <w:numId w:val="1030"/>
+          <w:ilvl w:val="2"/>
+        </w:numPr>
+      </w:pPr>
+      <w:r>
+        <w:t xml:space="preserve">Ensures that when dereferenced by an RDF application, a URI returns representation of the resource in the requested RDF serialization syntax.</w:t>
+      </w:r>
+    </w:p>
+    <w:p>
+      <w:pPr>
+        <w:pStyle w:val="Compact"/>
+        <w:numPr>
           <w:numId w:val="1029"/>
-          <w:ilvl w:val="2"/>
-        </w:numPr>
-      </w:pPr>
-      <w:r>
-        <w:t xml:space="preserve">Ensures that when dereferenced by a Web browser, a URI returns a representation of the resource in human-readable HTML.</w:t>
+          <w:ilvl w:val="1"/>
+        </w:numPr>
+      </w:pPr>
+      <w:r>
+        <w:t xml:space="preserve">Understands the typical publication formats for RDF vocabularies and their relative advantages.</w:t>
       </w:r>
     </w:p>
     <w:p>
@@ -1098,30 +1098,6 @@
         <w:pStyle w:val="Compact"/>
         <w:numPr>
           <w:numId w:val="1029"/>
-          <w:ilvl w:val="2"/>
-        </w:numPr>
-      </w:pPr>
-      <w:r>
-        <w:t xml:space="preserve">Ensures that when dereferenced by an RDF application, a URI returns representation of the resource in the requested RDF serialization syntax.</w:t>
-      </w:r>
-    </w:p>
-    <w:p>
-      <w:pPr>
-        <w:pStyle w:val="Compact"/>
-        <w:numPr>
-          <w:numId w:val="1028"/>
-          <w:ilvl w:val="1"/>
-        </w:numPr>
-      </w:pPr>
-      <w:r>
-        <w:t xml:space="preserve">Understands the typical publication formats for RDF vocabularies and their relative advantages.</w:t>
-      </w:r>
-    </w:p>
-    <w:p>
-      <w:pPr>
-        <w:pStyle w:val="Compact"/>
-        <w:numPr>
-          <w:numId w:val="1028"/>
           <w:ilvl w:val="1"/>
         </w:numPr>
       </w:pPr>
@@ -1145,7 +1121,7 @@
       <w:pPr>
         <w:pStyle w:val="Compact"/>
         <w:numPr>
-          <w:numId w:val="1030"/>
+          <w:numId w:val="1031"/>
           <w:ilvl w:val="1"/>
         </w:numPr>
       </w:pPr>
@@ -1157,12 +1133,24 @@
       <w:pPr>
         <w:pStyle w:val="Compact"/>
         <w:numPr>
-          <w:numId w:val="1030"/>
+          <w:numId w:val="1031"/>
           <w:ilvl w:val="1"/>
         </w:numPr>
       </w:pPr>
       <w:r>
         <w:t xml:space="preserve">Understands that owl:equivalentProperty and owl:equivalentClass may be used when equivalencies between properties or between classes are exact.</w:t>
+      </w:r>
+    </w:p>
+    <w:p>
+      <w:pPr>
+        <w:pStyle w:val="Compact"/>
+        <w:numPr>
+          <w:numId w:val="1031"/>
+          <w:ilvl w:val="1"/>
+        </w:numPr>
+      </w:pPr>
+      <w:r>
+        <w:t xml:space="preserve">Recognizes that owl:sameAs, while popular as a mapping property, has strong formal semantics that can entail unintended inferences.</w:t>
       </w:r>
     </w:p>
     <w:p>
@@ -1181,31 +1169,31 @@
       <w:pPr>
         <w:pStyle w:val="Compact"/>
         <w:numPr>
-          <w:numId w:val="1031"/>
-          <w:ilvl w:val="1"/>
-        </w:numPr>
-      </w:pPr>
-      <w:r>
-        <w:t xml:space="preserve">Identifies real-world entities in an application domain as requirements for RDF classes.</w:t>
-      </w:r>
-    </w:p>
-    <w:p>
-      <w:pPr>
-        <w:pStyle w:val="Compact"/>
-        <w:numPr>
-          <w:numId w:val="1031"/>
-          <w:ilvl w:val="1"/>
-        </w:numPr>
-      </w:pPr>
-      <w:r>
-        <w:t xml:space="preserve">Identifies resource attributes and relationships between domain entities as requirements for RDF properties.</w:t>
-      </w:r>
-    </w:p>
-    <w:p>
-      <w:pPr>
-        <w:pStyle w:val="Compact"/>
-        <w:numPr>
-          <w:numId w:val="1031"/>
+          <w:numId w:val="1032"/>
+          <w:ilvl w:val="1"/>
+        </w:numPr>
+      </w:pPr>
+      <w:r>
+        <w:t xml:space="preserve">Identifies real-world entities in an application domain as candidates for RDF classes.</w:t>
+      </w:r>
+    </w:p>
+    <w:p>
+      <w:pPr>
+        <w:pStyle w:val="Compact"/>
+        <w:numPr>
+          <w:numId w:val="1032"/>
+          <w:ilvl w:val="1"/>
+        </w:numPr>
+      </w:pPr>
+      <w:r>
+        <w:t xml:space="preserve">Identifies resource attributes and relationships between domain entities as candidates for RDF properties.</w:t>
+      </w:r>
+    </w:p>
+    <w:p>
+      <w:pPr>
+        <w:pStyle w:val="Compact"/>
+        <w:numPr>
+          <w:numId w:val="1032"/>
           <w:ilvl w:val="1"/>
         </w:numPr>
       </w:pPr>
@@ -1217,7 +1205,7 @@
       <w:pPr>
         <w:pStyle w:val="Compact"/>
         <w:numPr>
-          <w:numId w:val="1032"/>
+          <w:numId w:val="1033"/>
           <w:ilvl w:val="2"/>
         </w:numPr>
       </w:pPr>
@@ -1229,7 +1217,7 @@
       <w:pPr>
         <w:pStyle w:val="Compact"/>
         <w:numPr>
-          <w:numId w:val="1032"/>
+          <w:numId w:val="1033"/>
           <w:ilvl w:val="2"/>
         </w:numPr>
       </w:pPr>
@@ -1251,7 +1239,7 @@
       <w:pPr>
         <w:pStyle w:val="Compact"/>
         <w:numPr>
-          <w:numId w:val="1033"/>
+          <w:numId w:val="1034"/>
           <w:ilvl w:val="0"/>
         </w:numPr>
       </w:pPr>
@@ -1263,12 +1251,84 @@
       <w:pPr>
         <w:pStyle w:val="Compact"/>
         <w:numPr>
+          <w:numId w:val="1035"/>
+          <w:ilvl w:val="1"/>
+        </w:numPr>
+      </w:pPr>
+      <w:r>
+        <w:t xml:space="preserve">Understands that to be "persistent", a URI must have a stable, well-documented meaning and be plausibly intended to identify a given resource in perpetuity.</w:t>
+      </w:r>
+    </w:p>
+    <w:p>
+      <w:pPr>
+        <w:pStyle w:val="Compact"/>
+        <w:numPr>
+          <w:numId w:val="1035"/>
+          <w:ilvl w:val="1"/>
+        </w:numPr>
+      </w:pPr>
+      <w:r>
+        <w:t xml:space="preserve">Understands trade-offs between "opaque" URIs and URIs using version numbers, server names, dates, application-specific file extensions, query strings or other obsoletable context.</w:t>
+      </w:r>
+    </w:p>
+    <w:p>
+      <w:pPr>
+        <w:pStyle w:val="Compact"/>
+        <w:numPr>
+          <w:numId w:val="1035"/>
+          <w:ilvl w:val="1"/>
+        </w:numPr>
+      </w:pPr>
+      <w:r>
+        <w:t xml:space="preserve">Recognizes the desirability of a published namespace policy describing an institution's commitment to the persistence and semantic stability of important URIs.</w:t>
+      </w:r>
+    </w:p>
+    <w:p>
+      <w:pPr>
+        <w:pStyle w:val="Compact"/>
+        <w:numPr>
           <w:numId w:val="1034"/>
-          <w:ilvl w:val="1"/>
-        </w:numPr>
-      </w:pPr>
-      <w:r>
-        <w:t xml:space="preserve">Understands that to be "persistent", a URI must have a stable, well-documented meaning and be plausibly intended to identify a given resource in perpetuity.</w:t>
+          <w:ilvl w:val="0"/>
+        </w:numPr>
+      </w:pPr>
+      <w:r>
+        <w:t xml:space="preserve">Creating RDF data</w:t>
+      </w:r>
+    </w:p>
+    <w:p>
+      <w:pPr>
+        <w:pStyle w:val="Compact"/>
+        <w:numPr>
+          <w:numId w:val="1036"/>
+          <w:ilvl w:val="1"/>
+        </w:numPr>
+      </w:pPr>
+      <w:r>
+        <w:t xml:space="preserve">Generates RDF data from non-RDF sources.</w:t>
+      </w:r>
+    </w:p>
+    <w:p>
+      <w:pPr>
+        <w:pStyle w:val="Compact"/>
+        <w:numPr>
+          <w:numId w:val="1036"/>
+          <w:ilvl w:val="1"/>
+        </w:numPr>
+      </w:pPr>
+      <w:r>
+        <w:t xml:space="preserve">Knows methods for generating RDF data from tabular data in formats such as Comma-Separated Values (CSV).</w:t>
+      </w:r>
+    </w:p>
+    <w:p>
+      <w:pPr>
+        <w:pStyle w:val="Compact"/>
+        <w:numPr>
+          <w:numId w:val="1036"/>
+          <w:ilvl w:val="1"/>
+        </w:numPr>
+      </w:pPr>
+      <w:r>
+        <w:t xml:space="preserve">Knows methods such as Direct Mapping of Relational Data to RDF (2012) for transforming data from the relational model (keys, values, rows, columns, tables) into RDF graphs.</w:t>
       </w:r>
     </w:p>
     <w:p>
@@ -1276,11 +1336,11 @@
         <w:pStyle w:val="Compact"/>
         <w:numPr>
           <w:numId w:val="1034"/>
-          <w:ilvl w:val="1"/>
-        </w:numPr>
-      </w:pPr>
-      <w:r>
-        <w:t xml:space="preserve">Understands trade-offs between "opaque" URIs and URIs using version numbers, server names, dates, application-specific file extensions, query strings or other obsoletable context.</w:t>
+          <w:ilvl w:val="0"/>
+        </w:numPr>
+      </w:pPr>
+      <w:r>
+        <w:t xml:space="preserve">Versioning RDF data</w:t>
       </w:r>
     </w:p>
     <w:p>
@@ -1288,118 +1348,46 @@
         <w:pStyle w:val="Compact"/>
         <w:numPr>
           <w:numId w:val="1034"/>
-          <w:ilvl w:val="1"/>
-        </w:numPr>
-      </w:pPr>
-      <w:r>
-        <w:t xml:space="preserve">Recognizes the desirability of a published namespace policy describing an institution's commitment to the persistence and semantic stability of important URIs.</w:t>
-      </w:r>
-    </w:p>
-    <w:p>
-      <w:pPr>
-        <w:pStyle w:val="Compact"/>
-        <w:numPr>
-          <w:numId w:val="1033"/>
           <w:ilvl w:val="0"/>
         </w:numPr>
       </w:pPr>
       <w:r>
-        <w:t xml:space="preserve">Creating RDF data</w:t>
-      </w:r>
-    </w:p>
-    <w:p>
-      <w:pPr>
-        <w:pStyle w:val="Compact"/>
-        <w:numPr>
-          <w:numId w:val="1035"/>
-          <w:ilvl w:val="1"/>
-        </w:numPr>
-      </w:pPr>
-      <w:r>
-        <w:t xml:space="preserve">Generates RDF data from non-RDF sources.</w:t>
-      </w:r>
-    </w:p>
-    <w:p>
-      <w:pPr>
-        <w:pStyle w:val="Compact"/>
-        <w:numPr>
-          <w:numId w:val="1035"/>
-          <w:ilvl w:val="1"/>
-        </w:numPr>
-      </w:pPr>
-      <w:r>
-        <w:t xml:space="preserve">Knows methods for generating RDF data from tabular data in formats such as Comma-Separated Values (CSV).</w:t>
-      </w:r>
-    </w:p>
-    <w:p>
-      <w:pPr>
-        <w:pStyle w:val="Compact"/>
-        <w:numPr>
-          <w:numId w:val="1035"/>
-          <w:ilvl w:val="1"/>
-        </w:numPr>
-      </w:pPr>
-      <w:r>
-        <w:t xml:space="preserve">Knows methods such as Direct Mapping of Relational Data to RDF (2012) for transforming data from the relational model (keys, values, rows, columns, tables) into RDF graphs.</w:t>
-      </w:r>
-    </w:p>
-    <w:p>
-      <w:pPr>
-        <w:pStyle w:val="Compact"/>
-        <w:numPr>
-          <w:numId w:val="1033"/>
+        <w:t xml:space="preserve">RDF data provenance</w:t>
+      </w:r>
+    </w:p>
+    <w:p>
+      <w:pPr>
+        <w:pStyle w:val="Compact"/>
+        <w:numPr>
+          <w:numId w:val="1034"/>
           <w:ilvl w:val="0"/>
         </w:numPr>
       </w:pPr>
       <w:r>
-        <w:t xml:space="preserve">Versioning RDF data</w:t>
-      </w:r>
-    </w:p>
-    <w:p>
-      <w:pPr>
-        <w:pStyle w:val="Compact"/>
-        <w:numPr>
-          <w:numId w:val="1033"/>
+        <w:t xml:space="preserve">Cleaning and reconciling RDF data</w:t>
+      </w:r>
+    </w:p>
+    <w:p>
+      <w:pPr>
+        <w:pStyle w:val="Compact"/>
+        <w:numPr>
+          <w:numId w:val="1037"/>
+          <w:ilvl w:val="1"/>
+        </w:numPr>
+      </w:pPr>
+      <w:r>
+        <w:t xml:space="preserve">Cleans a dataset by finding and correcting errors, removing duplicates and unwanted data.</w:t>
+      </w:r>
+    </w:p>
+    <w:p>
+      <w:pPr>
+        <w:pStyle w:val="Compact"/>
+        <w:numPr>
+          <w:numId w:val="1034"/>
           <w:ilvl w:val="0"/>
         </w:numPr>
       </w:pPr>
       <w:r>
-        <w:t xml:space="preserve">RDF data provenance</w:t>
-      </w:r>
-    </w:p>
-    <w:p>
-      <w:pPr>
-        <w:pStyle w:val="Compact"/>
-        <w:numPr>
-          <w:numId w:val="1033"/>
-          <w:ilvl w:val="0"/>
-        </w:numPr>
-      </w:pPr>
-      <w:r>
-        <w:t xml:space="preserve">Cleaning and reconciling RDF data</w:t>
-      </w:r>
-    </w:p>
-    <w:p>
-      <w:pPr>
-        <w:pStyle w:val="Compact"/>
-        <w:numPr>
-          <w:numId w:val="1036"/>
-          <w:ilvl w:val="1"/>
-        </w:numPr>
-      </w:pPr>
-      <w:r>
-        <w:t xml:space="preserve">Cleans a dataset by finding and correcting errors, removing duplicates and unwanted data.</w:t>
-      </w:r>
-    </w:p>
-    <w:p>
-      <w:pPr>
-        <w:pStyle w:val="Compact"/>
-        <w:numPr>
-          <w:numId w:val="1033"/>
-          <w:ilvl w:val="0"/>
-        </w:numPr>
-      </w:pPr>
-      <w:r>
         <w:t xml:space="preserve">Mapping and enriching RDF data</w:t>
       </w:r>
     </w:p>
@@ -1407,7 +1395,7 @@
       <w:pPr>
         <w:pStyle w:val="Compact"/>
         <w:numPr>
-          <w:numId w:val="1037"/>
+          <w:numId w:val="1038"/>
           <w:ilvl w:val="1"/>
         </w:numPr>
       </w:pPr>
@@ -1429,7 +1417,7 @@
       <w:pPr>
         <w:pStyle w:val="Compact"/>
         <w:numPr>
-          <w:numId w:val="1038"/>
+          <w:numId w:val="1039"/>
           <w:ilvl w:val="0"/>
         </w:numPr>
       </w:pPr>
@@ -1441,24 +1429,216 @@
       <w:pPr>
         <w:pStyle w:val="Compact"/>
         <w:numPr>
+          <w:numId w:val="1040"/>
+          <w:ilvl w:val="1"/>
+        </w:numPr>
+      </w:pPr>
+      <w:r>
+        <w:t xml:space="preserve">Knows relevant resources for discovering existing Linked Data datasets.</w:t>
+      </w:r>
+    </w:p>
+    <w:p>
+      <w:pPr>
+        <w:pStyle w:val="Compact"/>
+        <w:numPr>
+          <w:numId w:val="1041"/>
+          <w:ilvl w:val="2"/>
+        </w:numPr>
+      </w:pPr>
+      <w:r>
+        <w:t xml:space="preserve">Retrieves and accesses RDF data from the "open Web".</w:t>
+      </w:r>
+    </w:p>
+    <w:p>
+      <w:pPr>
+        <w:pStyle w:val="Compact"/>
+        <w:numPr>
+          <w:numId w:val="1040"/>
+          <w:ilvl w:val="1"/>
+        </w:numPr>
+      </w:pPr>
+      <w:r>
+        <w:t xml:space="preserve">Monitors and updates lists which report the status of SPARQL endpoints.</w:t>
+      </w:r>
+    </w:p>
+    <w:p>
+      <w:pPr>
+        <w:pStyle w:val="Compact"/>
+        <w:numPr>
+          <w:numId w:val="1040"/>
+          <w:ilvl w:val="1"/>
+        </w:numPr>
+      </w:pPr>
+      <w:r>
+        <w:t xml:space="preserve">Uses available vocabularies for dataset description to support their discovery.</w:t>
+      </w:r>
+    </w:p>
+    <w:p>
+      <w:pPr>
+        <w:pStyle w:val="Compact"/>
+        <w:numPr>
+          <w:numId w:val="1040"/>
+          <w:ilvl w:val="1"/>
+        </w:numPr>
+      </w:pPr>
+      <w:r>
+        <w:t xml:space="preserve">Registers datasets with relevant services for discovery.</w:t>
+      </w:r>
+    </w:p>
+    <w:p>
+      <w:pPr>
+        <w:pStyle w:val="Compact"/>
+        <w:numPr>
           <w:numId w:val="1039"/>
-          <w:ilvl w:val="1"/>
-        </w:numPr>
-      </w:pPr>
-      <w:r>
-        <w:t xml:space="preserve">Knows relevant resources for discovering existing Linked Data datasets.</w:t>
-      </w:r>
-    </w:p>
-    <w:p>
-      <w:pPr>
-        <w:pStyle w:val="Compact"/>
-        <w:numPr>
-          <w:numId w:val="1040"/>
-          <w:ilvl w:val="2"/>
-        </w:numPr>
-      </w:pPr>
-      <w:r>
-        <w:t xml:space="preserve">Retrieves and accesses RDF data from the "open Web".</w:t>
+          <w:ilvl w:val="0"/>
+        </w:numPr>
+      </w:pPr>
+      <w:r>
+        <w:t xml:space="preserve">Processing RDF data using programming languages</w:t>
+      </w:r>
+    </w:p>
+    <w:p>
+      <w:pPr>
+        <w:pStyle w:val="Compact"/>
+        <w:numPr>
+          <w:numId w:val="1042"/>
+          <w:ilvl w:val="1"/>
+        </w:numPr>
+      </w:pPr>
+      <w:r>
+        <w:t xml:space="preserve">Understands how components of the RDF data model (datasets, graphs, statements, and various types of node) are expressed in the RDF library of a given programming language by constructs such as object-oriented classes.</w:t>
+      </w:r>
+    </w:p>
+    <w:p>
+      <w:pPr>
+        <w:pStyle w:val="Compact"/>
+        <w:numPr>
+          <w:numId w:val="1043"/>
+          <w:ilvl w:val="2"/>
+        </w:numPr>
+      </w:pPr>
+      <w:r>
+        <w:t xml:space="preserve">Uses an RDF programming library to serialize RDF data in available syntaxes.</w:t>
+      </w:r>
+    </w:p>
+    <w:p>
+      <w:pPr>
+        <w:pStyle w:val="Compact"/>
+        <w:numPr>
+          <w:numId w:val="1043"/>
+          <w:ilvl w:val="2"/>
+        </w:numPr>
+      </w:pPr>
+      <w:r>
+        <w:t xml:space="preserve">Uses RDF-specific programming methods to iterate over components of RDF data.</w:t>
+      </w:r>
+    </w:p>
+    <w:p>
+      <w:pPr>
+        <w:pStyle w:val="Compact"/>
+        <w:numPr>
+          <w:numId w:val="1043"/>
+          <w:ilvl w:val="2"/>
+        </w:numPr>
+      </w:pPr>
+      <w:r>
+        <w:t xml:space="preserve">Uses RDF-library-specific convenience representations for common RDF vocabularies such as RDF, Dublin Core, and SKOS.</w:t>
+      </w:r>
+    </w:p>
+    <w:p>
+      <w:pPr>
+        <w:pStyle w:val="Compact"/>
+        <w:numPr>
+          <w:numId w:val="1043"/>
+          <w:ilvl w:val="2"/>
+        </w:numPr>
+      </w:pPr>
+      <w:r>
+        <w:t xml:space="preserve">Programatically associates namespaces to prefixes for use in serializing RDF or when parsing SPARQL queries.</w:t>
+      </w:r>
+    </w:p>
+    <w:p>
+      <w:pPr>
+        <w:pStyle w:val="Compact"/>
+        <w:numPr>
+          <w:numId w:val="1043"/>
+          <w:ilvl w:val="2"/>
+        </w:numPr>
+      </w:pPr>
+      <w:r>
+        <w:t xml:space="preserve">Uses RDF programming libraries to extract RDF data from CSV files, databases, or web pages.</w:t>
+      </w:r>
+    </w:p>
+    <w:p>
+      <w:pPr>
+        <w:pStyle w:val="Compact"/>
+        <w:numPr>
+          <w:numId w:val="1043"/>
+          <w:ilvl w:val="2"/>
+        </w:numPr>
+      </w:pPr>
+      <w:r>
+        <w:t xml:space="preserve">Uses RDF programming libraries to persistently stores triples in memory, on disk, or to interact with triple stores.</w:t>
+      </w:r>
+    </w:p>
+    <w:p>
+      <w:pPr>
+        <w:pStyle w:val="Compact"/>
+        <w:numPr>
+          <w:numId w:val="1043"/>
+          <w:ilvl w:val="2"/>
+        </w:numPr>
+      </w:pPr>
+      <w:r>
+        <w:t xml:space="preserve">Programatically infers triples using custom functions or methods.</w:t>
+      </w:r>
+    </w:p>
+    <w:p>
+      <w:pPr>
+        <w:pStyle w:val="Compact"/>
+        <w:numPr>
+          <w:numId w:val="1042"/>
+          <w:ilvl w:val="1"/>
+        </w:numPr>
+      </w:pPr>
+      <w:r>
+        <w:t xml:space="preserve">Understands how the pattern matching of SPARQL queries can be expressed using functionally equivalent constructs in RDF programming libraries.</w:t>
+      </w:r>
+    </w:p>
+    <w:p>
+      <w:pPr>
+        <w:pStyle w:val="Compact"/>
+        <w:numPr>
+          <w:numId w:val="1044"/>
+          <w:ilvl w:val="2"/>
+        </w:numPr>
+      </w:pPr>
+      <w:r>
+        <w:t xml:space="preserve">Uses RDF-specific programming methods to query RDF data and save the results for further processing.</w:t>
+      </w:r>
+    </w:p>
+    <w:p>
+      <w:pPr>
+        <w:pStyle w:val="Compact"/>
+        <w:numPr>
+          <w:numId w:val="1044"/>
+          <w:ilvl w:val="2"/>
+        </w:numPr>
+      </w:pPr>
+      <w:r>
+        <w:t xml:space="preserve">Uses utilities and convenience functions the provide shortcuts for frequently used patterns, such as matching the multiple label properties used in real data.</w:t>
+      </w:r>
+    </w:p>
+    <w:p>
+      <w:pPr>
+        <w:pStyle w:val="Compact"/>
+        <w:numPr>
+          <w:numId w:val="1044"/>
+          <w:ilvl w:val="2"/>
+        </w:numPr>
+      </w:pPr>
+      <w:r>
+        <w:t xml:space="preserve">Uses RDF libraries to process various types of SPARQL query result.</w:t>
       </w:r>
     </w:p>
     <w:p>
@@ -1466,11 +1646,659 @@
         <w:pStyle w:val="Compact"/>
         <w:numPr>
           <w:numId w:val="1039"/>
-          <w:ilvl w:val="1"/>
-        </w:numPr>
-      </w:pPr>
-      <w:r>
-        <w:t xml:space="preserve">Monitors and updates lists which report the status of SPARQL endpoints.</w:t>
+          <w:ilvl w:val="0"/>
+        </w:numPr>
+      </w:pPr>
+      <w:r>
+        <w:t xml:space="preserve">Querying RDF Data</w:t>
+      </w:r>
+    </w:p>
+    <w:p>
+      <w:pPr>
+        <w:pStyle w:val="Compact"/>
+        <w:numPr>
+          <w:numId w:val="1045"/>
+          <w:ilvl w:val="1"/>
+        </w:numPr>
+      </w:pPr>
+      <w:r>
+        <w:t xml:space="preserve">Understands that a SPARQL query matches an RDF graph against a pattern of triples with fixed and variable values.</w:t>
+      </w:r>
+    </w:p>
+    <w:p>
+      <w:pPr>
+        <w:pStyle w:val="Compact"/>
+        <w:numPr>
+          <w:numId w:val="1045"/>
+          <w:ilvl w:val="1"/>
+        </w:numPr>
+      </w:pPr>
+      <w:r>
+        <w:t xml:space="preserve">Understands the basic syntax of a SPARQL query.</w:t>
+      </w:r>
+    </w:p>
+    <w:p>
+      <w:pPr>
+        <w:pStyle w:val="Compact"/>
+        <w:numPr>
+          <w:numId w:val="1046"/>
+          <w:ilvl w:val="2"/>
+        </w:numPr>
+      </w:pPr>
+      <w:r>
+        <w:t xml:space="preserve">Uses angle brackets for delimiting URIs.</w:t>
+      </w:r>
+    </w:p>
+    <w:p>
+      <w:pPr>
+        <w:pStyle w:val="Compact"/>
+        <w:numPr>
+          <w:numId w:val="1046"/>
+          <w:ilvl w:val="2"/>
+        </w:numPr>
+      </w:pPr>
+      <w:r>
+        <w:t xml:space="preserve">Uses question marks for indicating variables.</w:t>
+      </w:r>
+    </w:p>
+    <w:p>
+      <w:pPr>
+        <w:pStyle w:val="Compact"/>
+        <w:numPr>
+          <w:numId w:val="1046"/>
+          <w:ilvl w:val="2"/>
+        </w:numPr>
+      </w:pPr>
+      <w:r>
+        <w:t xml:space="preserve">Uses PREFIX for base URIs.</w:t>
+      </w:r>
+    </w:p>
+    <w:p>
+      <w:pPr>
+        <w:pStyle w:val="Compact"/>
+        <w:numPr>
+          <w:numId w:val="1045"/>
+          <w:ilvl w:val="1"/>
+        </w:numPr>
+      </w:pPr>
+      <w:r>
+        <w:t xml:space="preserve">Demonstrates a working knowledge of the forms and uses of SPARQL result sets (SELECT, CONSTRUCT, DESCRIBE, and ASK).</w:t>
+      </w:r>
+    </w:p>
+    <w:p>
+      <w:pPr>
+        <w:pStyle w:val="Compact"/>
+        <w:numPr>
+          <w:numId w:val="1047"/>
+          <w:ilvl w:val="2"/>
+        </w:numPr>
+      </w:pPr>
+      <w:r>
+        <w:t xml:space="preserve">Uses the SELECT clause to identify the variables to appear in a table of query results.</w:t>
+      </w:r>
+    </w:p>
+    <w:p>
+      <w:pPr>
+        <w:pStyle w:val="Compact"/>
+        <w:numPr>
+          <w:numId w:val="1047"/>
+          <w:ilvl w:val="2"/>
+        </w:numPr>
+      </w:pPr>
+      <w:r>
+        <w:t xml:space="preserve">Uses the WHERE clause provide the graph pattern to match against the graph data.</w:t>
+      </w:r>
+    </w:p>
+    <w:p>
+      <w:pPr>
+        <w:pStyle w:val="Compact"/>
+        <w:numPr>
+          <w:numId w:val="1047"/>
+          <w:ilvl w:val="2"/>
+        </w:numPr>
+      </w:pPr>
+      <w:r>
+        <w:t xml:space="preserve">Uses variables in SELECT and WHERE clauses to yield a table of results.</w:t>
+      </w:r>
+    </w:p>
+    <w:p>
+      <w:pPr>
+        <w:pStyle w:val="Compact"/>
+        <w:numPr>
+          <w:numId w:val="1047"/>
+          <w:ilvl w:val="2"/>
+        </w:numPr>
+      </w:pPr>
+      <w:r>
+        <w:t xml:space="preserve">Uses ASK for a True/False test for a match to a query pattern.</w:t>
+      </w:r>
+    </w:p>
+    <w:p>
+      <w:pPr>
+        <w:pStyle w:val="Compact"/>
+        <w:numPr>
+          <w:numId w:val="1047"/>
+          <w:ilvl w:val="2"/>
+        </w:numPr>
+      </w:pPr>
+      <w:r>
+        <w:t xml:space="preserve">Uses DESCRIBE to extract a single graph containing RDF data about resources.</w:t>
+      </w:r>
+    </w:p>
+    <w:p>
+      <w:pPr>
+        <w:pStyle w:val="Compact"/>
+        <w:numPr>
+          <w:numId w:val="1047"/>
+          <w:ilvl w:val="2"/>
+        </w:numPr>
+      </w:pPr>
+      <w:r>
+        <w:t xml:space="preserve">Uses CONSTRUCT to extract and transform results into a single RDF graph specified by a graph template.</w:t>
+      </w:r>
+    </w:p>
+    <w:p>
+      <w:pPr>
+        <w:pStyle w:val="Compact"/>
+        <w:numPr>
+          <w:numId w:val="1047"/>
+          <w:ilvl w:val="2"/>
+        </w:numPr>
+      </w:pPr>
+      <w:r>
+        <w:t xml:space="preserve">Uses FROM to formulate queries with URLs and local files.</w:t>
+      </w:r>
+    </w:p>
+    <w:p>
+      <w:pPr>
+        <w:pStyle w:val="Compact"/>
+        <w:numPr>
+          <w:numId w:val="1045"/>
+          <w:ilvl w:val="1"/>
+        </w:numPr>
+      </w:pPr>
+      <w:r>
+        <w:t xml:space="preserve">Understands how to combine and filter graph patterns using operators such as UNION, OPTIONAL, FILTER, and MINUS.</w:t>
+      </w:r>
+    </w:p>
+    <w:p>
+      <w:pPr>
+        <w:pStyle w:val="Compact"/>
+        <w:numPr>
+          <w:numId w:val="1048"/>
+          <w:ilvl w:val="2"/>
+        </w:numPr>
+      </w:pPr>
+      <w:r>
+        <w:t xml:space="preserve">Uses UNION to formulate queries with multiple possible graph patterns.</w:t>
+      </w:r>
+    </w:p>
+    <w:p>
+      <w:pPr>
+        <w:pStyle w:val="Compact"/>
+        <w:numPr>
+          <w:numId w:val="1048"/>
+          <w:ilvl w:val="2"/>
+        </w:numPr>
+      </w:pPr>
+      <w:r>
+        <w:t xml:space="preserve">Uses OPTIONAL to formulate queries to return the values of optional variables when available.</w:t>
+      </w:r>
+    </w:p>
+    <w:p>
+      <w:pPr>
+        <w:pStyle w:val="Compact"/>
+        <w:numPr>
+          <w:numId w:val="1048"/>
+          <w:ilvl w:val="2"/>
+        </w:numPr>
+      </w:pPr>
+      <w:r>
+        <w:t xml:space="preserve">Uses FILTER to formulates queries that eliminate solutions from a result set.</w:t>
+      </w:r>
+    </w:p>
+    <w:p>
+      <w:pPr>
+        <w:pStyle w:val="Compact"/>
+        <w:numPr>
+          <w:numId w:val="1048"/>
+          <w:ilvl w:val="2"/>
+        </w:numPr>
+      </w:pPr>
+      <w:r>
+        <w:t xml:space="preserve">Uses NOT EXISTS to limit whether a given graph pattern exists in the data.</w:t>
+      </w:r>
+    </w:p>
+    <w:p>
+      <w:pPr>
+        <w:pStyle w:val="Compact"/>
+        <w:numPr>
+          <w:numId w:val="1048"/>
+          <w:ilvl w:val="2"/>
+        </w:numPr>
+      </w:pPr>
+      <w:r>
+        <w:t xml:space="preserve">Uses MINUS to remove matches from a result based on the evaluation of two patterns.</w:t>
+      </w:r>
+    </w:p>
+    <w:p>
+      <w:pPr>
+        <w:pStyle w:val="Compact"/>
+        <w:numPr>
+          <w:numId w:val="1048"/>
+          <w:ilvl w:val="2"/>
+        </w:numPr>
+      </w:pPr>
+      <w:r>
+        <w:t xml:space="preserve">Uses NOT IN to restrict a variable to not being in a given set of values.</w:t>
+      </w:r>
+    </w:p>
+    <w:p>
+      <w:pPr>
+        <w:pStyle w:val="Compact"/>
+        <w:numPr>
+          <w:numId w:val="1045"/>
+          <w:ilvl w:val="1"/>
+        </w:numPr>
+      </w:pPr>
+      <w:r>
+        <w:t xml:space="preserve">Understands the major SPARQL result set modifiers, e.g., to limit or sort results, or to return distinct results only once.</w:t>
+      </w:r>
+    </w:p>
+    <w:p>
+      <w:pPr>
+        <w:pStyle w:val="Compact"/>
+        <w:numPr>
+          <w:numId w:val="1049"/>
+          <w:ilvl w:val="2"/>
+        </w:numPr>
+      </w:pPr>
+      <w:r>
+        <w:t xml:space="preserve">Uses ORDER BY to define ordering conditions by variable, function call, or expression.</w:t>
+      </w:r>
+    </w:p>
+    <w:p>
+      <w:pPr>
+        <w:pStyle w:val="Compact"/>
+        <w:numPr>
+          <w:numId w:val="1049"/>
+          <w:ilvl w:val="2"/>
+        </w:numPr>
+      </w:pPr>
+      <w:r>
+        <w:t xml:space="preserve">Uses DISTINCT to ensure solutions in the sequence are unique.</w:t>
+      </w:r>
+    </w:p>
+    <w:p>
+      <w:pPr>
+        <w:pStyle w:val="Compact"/>
+        <w:numPr>
+          <w:numId w:val="1049"/>
+          <w:ilvl w:val="2"/>
+        </w:numPr>
+      </w:pPr>
+      <w:r>
+        <w:t xml:space="preserve">Uses OFFSET to control where the solutions processed start in the overall sequence of solutions.</w:t>
+      </w:r>
+    </w:p>
+    <w:p>
+      <w:pPr>
+        <w:pStyle w:val="Compact"/>
+        <w:numPr>
+          <w:numId w:val="1049"/>
+          <w:ilvl w:val="2"/>
+        </w:numPr>
+      </w:pPr>
+      <w:r>
+        <w:t xml:space="preserve">Uses LIMIT to restrict the number of solutions processed for query results.</w:t>
+      </w:r>
+    </w:p>
+    <w:p>
+      <w:pPr>
+        <w:pStyle w:val="Compact"/>
+        <w:numPr>
+          <w:numId w:val="1049"/>
+          <w:ilvl w:val="2"/>
+        </w:numPr>
+      </w:pPr>
+      <w:r>
+        <w:t xml:space="preserve">Uses projection to transforms a solution sequence into one involving only a subset of the variables.</w:t>
+      </w:r>
+    </w:p>
+    <w:p>
+      <w:pPr>
+        <w:pStyle w:val="Compact"/>
+        <w:numPr>
+          <w:numId w:val="1045"/>
+          <w:ilvl w:val="1"/>
+        </w:numPr>
+      </w:pPr>
+      <w:r>
+        <w:t xml:space="preserve">Understands the use of SPARQL functions and operators.</w:t>
+      </w:r>
+    </w:p>
+    <w:p>
+      <w:pPr>
+        <w:pStyle w:val="Compact"/>
+        <w:numPr>
+          <w:numId w:val="1050"/>
+          <w:ilvl w:val="2"/>
+        </w:numPr>
+      </w:pPr>
+      <w:r>
+        <w:t xml:space="preserve">Uses the regular expression (regex()) function for string matching.</w:t>
+      </w:r>
+    </w:p>
+    <w:p>
+      <w:pPr>
+        <w:pStyle w:val="Compact"/>
+        <w:numPr>
+          <w:numId w:val="1050"/>
+          <w:ilvl w:val="2"/>
+        </w:numPr>
+      </w:pPr>
+      <w:r>
+        <w:t xml:space="preserve">Uses aggregates to apply expressions over groups of solutions (GROUP BY, COUNT, SUM, AVG, MIN) for partitioning results, evaluating projections, and filtering.</w:t>
+      </w:r>
+    </w:p>
+    <w:p>
+      <w:pPr>
+        <w:pStyle w:val="Compact"/>
+        <w:numPr>
+          <w:numId w:val="1050"/>
+          <w:ilvl w:val="2"/>
+        </w:numPr>
+      </w:pPr>
+      <w:r>
+        <w:t xml:space="preserve">Uses the lang() function to return the language tag of an RDF literal.</w:t>
+      </w:r>
+    </w:p>
+    <w:p>
+      <w:pPr>
+        <w:pStyle w:val="Compact"/>
+        <w:numPr>
+          <w:numId w:val="1050"/>
+          <w:ilvl w:val="2"/>
+        </w:numPr>
+      </w:pPr>
+      <w:r>
+        <w:t xml:space="preserve">Uses the langMatches() function to match a language tag against a language range.</w:t>
+      </w:r>
+    </w:p>
+    <w:p>
+      <w:pPr>
+        <w:pStyle w:val="Compact"/>
+        <w:numPr>
+          <w:numId w:val="1050"/>
+          <w:ilvl w:val="2"/>
+        </w:numPr>
+      </w:pPr>
+      <w:r>
+        <w:t xml:space="preserve">Uses the xsd:decimal(expn) function to convert an expression to an integer.</w:t>
+      </w:r>
+    </w:p>
+    <w:p>
+      <w:pPr>
+        <w:pStyle w:val="Compact"/>
+        <w:numPr>
+          <w:numId w:val="1050"/>
+          <w:ilvl w:val="2"/>
+        </w:numPr>
+      </w:pPr>
+      <w:r>
+        <w:t xml:space="preserve">Uses the GROUP BY clause to transforms a result set so that only one row will appear for each unique set of grouping variables.</w:t>
+      </w:r>
+    </w:p>
+    <w:p>
+      <w:pPr>
+        <w:pStyle w:val="Compact"/>
+        <w:numPr>
+          <w:numId w:val="1050"/>
+          <w:ilvl w:val="2"/>
+        </w:numPr>
+      </w:pPr>
+      <w:r>
+        <w:t xml:space="preserve">Uses the HAVING clause to apply a filter to the result set after grouping.</w:t>
+      </w:r>
+    </w:p>
+    <w:p>
+      <w:pPr>
+        <w:pStyle w:val="Compact"/>
+        <w:numPr>
+          <w:numId w:val="1045"/>
+          <w:ilvl w:val="1"/>
+        </w:numPr>
+      </w:pPr>
+      <w:r>
+        <w:t xml:space="preserve">Differentiates between a Default Graph and a Named Graph, and formulates queries using the GRAPH clause.</w:t>
+      </w:r>
+    </w:p>
+    <w:p>
+      <w:pPr>
+        <w:pStyle w:val="Compact"/>
+        <w:numPr>
+          <w:numId w:val="1051"/>
+          <w:ilvl w:val="2"/>
+        </w:numPr>
+      </w:pPr>
+      <w:r>
+        <w:t xml:space="preserve">Formulates advanced queries using FROM NAMED and GRAPH on local data.</w:t>
+      </w:r>
+    </w:p>
+    <w:p>
+      <w:pPr>
+        <w:pStyle w:val="Compact"/>
+        <w:numPr>
+          <w:numId w:val="1051"/>
+          <w:ilvl w:val="2"/>
+        </w:numPr>
+      </w:pPr>
+      <w:r>
+        <w:t xml:space="preserve">Formulates advanced queries using FROM NAMED on remote data.</w:t>
+      </w:r>
+    </w:p>
+    <w:p>
+      <w:pPr>
+        <w:pStyle w:val="Compact"/>
+        <w:numPr>
+          <w:numId w:val="1051"/>
+          <w:ilvl w:val="2"/>
+        </w:numPr>
+      </w:pPr>
+      <w:r>
+        <w:t xml:space="preserve">Formulates advanced queries on data containing blank nodes.</w:t>
+      </w:r>
+    </w:p>
+    <w:p>
+      <w:pPr>
+        <w:pStyle w:val="Compact"/>
+        <w:numPr>
+          <w:numId w:val="1051"/>
+          <w:ilvl w:val="2"/>
+        </w:numPr>
+      </w:pPr>
+      <w:r>
+        <w:t xml:space="preserve">Formulates advanced queries using subqueries.</w:t>
+      </w:r>
+    </w:p>
+    <w:p>
+      <w:pPr>
+        <w:pStyle w:val="Compact"/>
+        <w:numPr>
+          <w:numId w:val="1045"/>
+          <w:ilvl w:val="1"/>
+        </w:numPr>
+      </w:pPr>
+      <w:r>
+        <w:t xml:space="preserve">Uses a temporary variable to extend a query.</w:t>
+      </w:r>
+    </w:p>
+    <w:p>
+      <w:pPr>
+        <w:pStyle w:val="Compact"/>
+        <w:numPr>
+          <w:numId w:val="1045"/>
+          <w:ilvl w:val="1"/>
+        </w:numPr>
+      </w:pPr>
+      <w:r>
+        <w:t xml:space="preserve">Understands the role of Property Paths and how they are formed by combining predicates with regular expression-like operators.</w:t>
+      </w:r>
+    </w:p>
+    <w:p>
+      <w:pPr>
+        <w:pStyle w:val="Compact"/>
+        <w:numPr>
+          <w:numId w:val="1045"/>
+          <w:ilvl w:val="1"/>
+        </w:numPr>
+      </w:pPr>
+      <w:r>
+        <w:t xml:space="preserve">Understands the concept of Federated Search.</w:t>
+      </w:r>
+    </w:p>
+    <w:p>
+      <w:pPr>
+        <w:pStyle w:val="Compact"/>
+        <w:numPr>
+          <w:numId w:val="1052"/>
+          <w:ilvl w:val="2"/>
+        </w:numPr>
+      </w:pPr>
+      <w:r>
+        <w:t xml:space="preserve">Formulates advanced queries on a remote SPARQL endpoint using the SERVICE directive.</w:t>
+      </w:r>
+    </w:p>
+    <w:p>
+      <w:pPr>
+        <w:pStyle w:val="Compact"/>
+        <w:numPr>
+          <w:numId w:val="1052"/>
+          <w:ilvl w:val="2"/>
+        </w:numPr>
+      </w:pPr>
+      <w:r>
+        <w:t xml:space="preserve">Uses federated query to query over a local graph store and one or more other SPARQL endpoints.</w:t>
+      </w:r>
+    </w:p>
+    <w:p>
+      <w:pPr>
+        <w:pStyle w:val="Compact"/>
+        <w:numPr>
+          <w:numId w:val="1052"/>
+          <w:ilvl w:val="2"/>
+        </w:numPr>
+      </w:pPr>
+      <w:r>
+        <w:t xml:space="preserve">Pulls data from a different SPARQL endpoints in one single query using the SERVICE directive.</w:t>
+      </w:r>
+    </w:p>
+    <w:p>
+      <w:pPr>
+        <w:pStyle w:val="Compact"/>
+        <w:numPr>
+          <w:numId w:val="1045"/>
+          <w:ilvl w:val="1"/>
+        </w:numPr>
+      </w:pPr>
+      <w:r>
+        <w:t xml:space="preserve">Converts/manipulates SPARQL query outputs (RDF-XML, JSON) to the exact format required by a third party tools and APIs.</w:t>
+      </w:r>
+    </w:p>
+    <w:p>
+      <w:pPr>
+        <w:pStyle w:val="Compact"/>
+        <w:numPr>
+          <w:numId w:val="1045"/>
+          <w:ilvl w:val="1"/>
+        </w:numPr>
+      </w:pPr>
+      <w:r>
+        <w:t xml:space="preserve">Reads and understands high-level descriptions of the classes and properties of a dataset in order to write queries.</w:t>
+      </w:r>
+    </w:p>
+    <w:p>
+      <w:pPr>
+        <w:pStyle w:val="Compact"/>
+        <w:numPr>
+          <w:numId w:val="1045"/>
+          <w:ilvl w:val="1"/>
+        </w:numPr>
+      </w:pPr>
+      <w:r>
+        <w:t xml:space="preserve">Uses available tools, servers, and endpoints to issue queries against a dataset.</w:t>
+      </w:r>
+    </w:p>
+    <w:p>
+      <w:pPr>
+        <w:pStyle w:val="Compact"/>
+        <w:numPr>
+          <w:numId w:val="1053"/>
+          <w:ilvl w:val="2"/>
+        </w:numPr>
+      </w:pPr>
+      <w:r>
+        <w:t xml:space="preserve">Execute SPARQL queries using the Jena ARQ command-line utility.</w:t>
+      </w:r>
+    </w:p>
+    <w:p>
+      <w:pPr>
+        <w:pStyle w:val="Compact"/>
+        <w:numPr>
+          <w:numId w:val="1053"/>
+          <w:ilvl w:val="2"/>
+        </w:numPr>
+      </w:pPr>
+      <w:r>
+        <w:t xml:space="preserve">Queries multiple local data files using ARQ.</w:t>
+      </w:r>
+    </w:p>
+    <w:p>
+      <w:pPr>
+        <w:pStyle w:val="Compact"/>
+        <w:numPr>
+          <w:numId w:val="1053"/>
+          <w:ilvl w:val="2"/>
+        </w:numPr>
+      </w:pPr>
+      <w:r>
+        <w:t xml:space="preserve">Uses ARQ to evaluate queries on local data.</w:t>
+      </w:r>
+    </w:p>
+    <w:p>
+      <w:pPr>
+        <w:pStyle w:val="Compact"/>
+        <w:numPr>
+          <w:numId w:val="1053"/>
+          <w:ilvl w:val="2"/>
+        </w:numPr>
+      </w:pPr>
+      <w:r>
+        <w:t xml:space="preserve">Uses Fuseki server to evaluate queries on a dataset.</w:t>
+      </w:r>
+    </w:p>
+    <w:p>
+      <w:pPr>
+        <w:pStyle w:val="Compact"/>
+        <w:numPr>
+          <w:numId w:val="1053"/>
+          <w:ilvl w:val="2"/>
+        </w:numPr>
+      </w:pPr>
+      <w:r>
+        <w:t xml:space="preserve">Queries multiple data files using Fuseki.</w:t>
+      </w:r>
+    </w:p>
+    <w:p>
+      <w:pPr>
+        <w:pStyle w:val="Compact"/>
+        <w:numPr>
+          <w:numId w:val="1053"/>
+          <w:ilvl w:val="2"/>
+        </w:numPr>
+      </w:pPr>
+      <w:r>
+        <w:t xml:space="preserve">Accesses DBPedia's SNORQL/SPARQL endpoint and issues simple queries.</w:t>
       </w:r>
     </w:p>
     <w:p>
@@ -1478,11 +2306,59 @@
         <w:pStyle w:val="Compact"/>
         <w:numPr>
           <w:numId w:val="1039"/>
-          <w:ilvl w:val="1"/>
-        </w:numPr>
-      </w:pPr>
-      <w:r>
-        <w:t xml:space="preserve">Uses available vocabularies for dataset description to support their discovery.</w:t>
+          <w:ilvl w:val="0"/>
+        </w:numPr>
+      </w:pPr>
+      <w:r>
+        <w:t xml:space="preserve">Visualizing RDF Data</w:t>
+      </w:r>
+    </w:p>
+    <w:p>
+      <w:pPr>
+        <w:pStyle w:val="Compact"/>
+        <w:numPr>
+          <w:numId w:val="1054"/>
+          <w:ilvl w:val="1"/>
+        </w:numPr>
+      </w:pPr>
+      <w:r>
+        <w:t xml:space="preserve">Uses publicly available tools to visualize data.</w:t>
+      </w:r>
+    </w:p>
+    <w:p>
+      <w:pPr>
+        <w:pStyle w:val="Compact"/>
+        <w:numPr>
+          <w:numId w:val="1055"/>
+          <w:ilvl w:val="2"/>
+        </w:numPr>
+      </w:pPr>
+      <w:r>
+        <w:t xml:space="preserve">Uses Google FusionTables to create maps and charts.</w:t>
+      </w:r>
+    </w:p>
+    <w:p>
+      <w:pPr>
+        <w:pStyle w:val="Compact"/>
+        <w:numPr>
+          <w:numId w:val="1054"/>
+          <w:ilvl w:val="1"/>
+        </w:numPr>
+      </w:pPr>
+      <w:r>
+        <w:t xml:space="preserve">Distills results taken from large datasets so that visualizations are human-friendly.</w:t>
+      </w:r>
+    </w:p>
+    <w:p>
+      <w:pPr>
+        <w:pStyle w:val="Compact"/>
+        <w:numPr>
+          <w:numId w:val="1054"/>
+          <w:ilvl w:val="1"/>
+        </w:numPr>
+      </w:pPr>
+      <w:r>
+        <w:t xml:space="preserve">Converts/manipulates SPARQL query outputs (RDF-XML, JSON) to the exact format required by a third party tools and APIs.</w:t>
       </w:r>
     </w:p>
     <w:p>
@@ -1490,1018 +2366,130 @@
         <w:pStyle w:val="Compact"/>
         <w:numPr>
           <w:numId w:val="1039"/>
-          <w:ilvl w:val="1"/>
-        </w:numPr>
-      </w:pPr>
-      <w:r>
-        <w:t xml:space="preserve">Registers datasets with relevant services for discovery.</w:t>
-      </w:r>
-    </w:p>
-    <w:p>
-      <w:pPr>
-        <w:pStyle w:val="Compact"/>
-        <w:numPr>
-          <w:numId w:val="1038"/>
           <w:ilvl w:val="0"/>
         </w:numPr>
       </w:pPr>
       <w:r>
-        <w:t xml:space="preserve">Processing RDF data using programming languages</w:t>
-      </w:r>
-    </w:p>
-    <w:p>
-      <w:pPr>
-        <w:pStyle w:val="Compact"/>
-        <w:numPr>
-          <w:numId w:val="1041"/>
-          <w:ilvl w:val="1"/>
-        </w:numPr>
-      </w:pPr>
-      <w:r>
-        <w:t xml:space="preserve">Understands how components of the RDF data model (datasets, graphs, statements, and various types of node) are expressed in the RDF library of a given programming language by constructs such as object-oriented classes.</w:t>
-      </w:r>
-    </w:p>
-    <w:p>
-      <w:pPr>
-        <w:pStyle w:val="Compact"/>
-        <w:numPr>
-          <w:numId w:val="1042"/>
-          <w:ilvl w:val="2"/>
-        </w:numPr>
-      </w:pPr>
-      <w:r>
-        <w:t xml:space="preserve">Uses an RDF programming library to serialize RDF data in available syntaxes.</w:t>
-      </w:r>
-    </w:p>
-    <w:p>
-      <w:pPr>
-        <w:pStyle w:val="Compact"/>
-        <w:numPr>
-          <w:numId w:val="1042"/>
-          <w:ilvl w:val="2"/>
-        </w:numPr>
-      </w:pPr>
-      <w:r>
-        <w:t xml:space="preserve">Uses RDF-specific programming methods to iterate over components of RDF data.</w:t>
-      </w:r>
-    </w:p>
-    <w:p>
-      <w:pPr>
-        <w:pStyle w:val="Compact"/>
-        <w:numPr>
-          <w:numId w:val="1042"/>
-          <w:ilvl w:val="2"/>
-        </w:numPr>
-      </w:pPr>
-      <w:r>
-        <w:t xml:space="preserve">Uses RDF-library-specific convenience representations for common RDF vocabularies such as RDF, Dublin Core, and SKOS.</w:t>
-      </w:r>
-    </w:p>
-    <w:p>
-      <w:pPr>
-        <w:pStyle w:val="Compact"/>
-        <w:numPr>
-          <w:numId w:val="1042"/>
-          <w:ilvl w:val="2"/>
-        </w:numPr>
-      </w:pPr>
-      <w:r>
-        <w:t xml:space="preserve">Programatically associates namespaces to prefixes for use in serializing RDF or when parsing SPARQL queries.</w:t>
-      </w:r>
-    </w:p>
-    <w:p>
-      <w:pPr>
-        <w:pStyle w:val="Compact"/>
-        <w:numPr>
-          <w:numId w:val="1042"/>
-          <w:ilvl w:val="2"/>
-        </w:numPr>
-      </w:pPr>
-      <w:r>
-        <w:t xml:space="preserve">Uses RDF programming libraries to extract RDF data from CSV files, databases, or web pages.</w:t>
-      </w:r>
-    </w:p>
-    <w:p>
-      <w:pPr>
-        <w:pStyle w:val="Compact"/>
-        <w:numPr>
-          <w:numId w:val="1042"/>
-          <w:ilvl w:val="2"/>
-        </w:numPr>
-      </w:pPr>
-      <w:r>
-        <w:t xml:space="preserve">Uses RDF programming libraries to persistently stores triples in memory, on disk, or to interact with triple stores.</w:t>
-      </w:r>
-    </w:p>
-    <w:p>
-      <w:pPr>
-        <w:pStyle w:val="Compact"/>
-        <w:numPr>
-          <w:numId w:val="1042"/>
-          <w:ilvl w:val="2"/>
-        </w:numPr>
-      </w:pPr>
-      <w:r>
-        <w:t xml:space="preserve">Programatically infers triples using custom functions or methods.</w:t>
-      </w:r>
-    </w:p>
-    <w:p>
-      <w:pPr>
-        <w:pStyle w:val="Compact"/>
-        <w:numPr>
-          <w:numId w:val="1041"/>
-          <w:ilvl w:val="1"/>
-        </w:numPr>
-      </w:pPr>
-      <w:r>
-        <w:t xml:space="preserve">Understands how the pattern matching of SPARQL queries can be expressed using functionally equivalent constructs in RDF programming libraries.</w:t>
-      </w:r>
-    </w:p>
-    <w:p>
-      <w:pPr>
-        <w:pStyle w:val="Compact"/>
-        <w:numPr>
-          <w:numId w:val="1043"/>
-          <w:ilvl w:val="2"/>
-        </w:numPr>
-      </w:pPr>
-      <w:r>
-        <w:t xml:space="preserve">Uses RDF-specific programming methods to query RDF data and save the results for further processing.</w:t>
-      </w:r>
-    </w:p>
-    <w:p>
-      <w:pPr>
-        <w:pStyle w:val="Compact"/>
-        <w:numPr>
-          <w:numId w:val="1043"/>
-          <w:ilvl w:val="2"/>
-        </w:numPr>
-      </w:pPr>
-      <w:r>
-        <w:t xml:space="preserve">Uses utilities and convenience functions the provide shortcuts for frequently used patterns, such as matching the multiple label properties used in real data.</w:t>
-      </w:r>
-    </w:p>
-    <w:p>
-      <w:pPr>
-        <w:pStyle w:val="Compact"/>
-        <w:numPr>
-          <w:numId w:val="1043"/>
-          <w:ilvl w:val="2"/>
-        </w:numPr>
-      </w:pPr>
-      <w:r>
-        <w:t xml:space="preserve">Uses RDF libraries to process various types of SPARQL query result.</w:t>
-      </w:r>
-    </w:p>
-    <w:p>
-      <w:pPr>
-        <w:pStyle w:val="Compact"/>
-        <w:numPr>
-          <w:numId w:val="1038"/>
+        <w:t xml:space="preserve">Reasoning over RDF data</w:t>
+      </w:r>
+    </w:p>
+    <w:p>
+      <w:pPr>
+        <w:pStyle w:val="Compact"/>
+        <w:numPr>
+          <w:numId w:val="1056"/>
+          <w:ilvl w:val="1"/>
+        </w:numPr>
+      </w:pPr>
+      <w:r>
+        <w:t xml:space="preserve">Understands the principles and practice of inferencing.</w:t>
+      </w:r>
+    </w:p>
+    <w:p>
+      <w:pPr>
+        <w:pStyle w:val="Compact"/>
+        <w:numPr>
+          <w:numId w:val="1057"/>
+          <w:ilvl w:val="2"/>
+        </w:numPr>
+      </w:pPr>
+      <w:r>
+        <w:t xml:space="preserve">Uses common entailment regimes and understands their uses.</w:t>
+      </w:r>
+    </w:p>
+    <w:p>
+      <w:pPr>
+        <w:pStyle w:val="Compact"/>
+        <w:numPr>
+          <w:numId w:val="1056"/>
+          <w:ilvl w:val="1"/>
+        </w:numPr>
+      </w:pPr>
+      <w:r>
+        <w:t xml:space="preserve">Understands the role of formally declared domains and ranges for inferencing.</w:t>
+      </w:r>
+    </w:p>
+    <w:p>
+      <w:pPr>
+        <w:pStyle w:val="Compact"/>
+        <w:numPr>
+          <w:numId w:val="1056"/>
+          <w:ilvl w:val="1"/>
+        </w:numPr>
+      </w:pPr>
+      <w:r>
+        <w:t xml:space="preserve">Understands how reasoning can be used for integrating diverse datasets.</w:t>
+      </w:r>
+    </w:p>
+    <w:p>
+      <w:pPr>
+        <w:pStyle w:val="Compact"/>
+        <w:numPr>
+          <w:numId w:val="1056"/>
+          <w:ilvl w:val="1"/>
+        </w:numPr>
+      </w:pPr>
+      <w:r>
+        <w:t xml:space="preserve">Knows that Web Ontology Language (OWL) is available in multiple "flavors" that are variously optimized for expressivity, performant reasoning, or for applications involving databases or business rules.</w:t>
+      </w:r>
+    </w:p>
+    <w:p>
+      <w:pPr>
+        <w:pStyle w:val="Compact"/>
+        <w:numPr>
+          <w:numId w:val="1056"/>
+          <w:ilvl w:val="1"/>
+        </w:numPr>
+      </w:pPr>
+      <w:r>
+        <w:t xml:space="preserve">Understands that OWL Full supports all available constructs and is most appropriately used when reasoning performance is not a concern.</w:t>
+      </w:r>
+    </w:p>
+    <w:p>
+      <w:pPr>
+        <w:pStyle w:val="Compact"/>
+        <w:numPr>
+          <w:numId w:val="1039"/>
           <w:ilvl w:val="0"/>
         </w:numPr>
       </w:pPr>
       <w:r>
-        <w:t xml:space="preserve">Querying RDF Data</w:t>
-      </w:r>
-    </w:p>
-    <w:p>
-      <w:pPr>
-        <w:pStyle w:val="Compact"/>
-        <w:numPr>
-          <w:numId w:val="1044"/>
-          <w:ilvl w:val="1"/>
-        </w:numPr>
-      </w:pPr>
-      <w:r>
-        <w:t xml:space="preserve">Understands that a SPARQL query matches an RDF graph against a pattern of triples with fixed and variable values.</w:t>
-      </w:r>
-    </w:p>
-    <w:p>
-      <w:pPr>
-        <w:pStyle w:val="Compact"/>
-        <w:numPr>
-          <w:numId w:val="1044"/>
-          <w:ilvl w:val="1"/>
-        </w:numPr>
-      </w:pPr>
-      <w:r>
-        <w:t xml:space="preserve">Understands the basic syntax of a SPARQL query.</w:t>
-      </w:r>
-    </w:p>
-    <w:p>
-      <w:pPr>
-        <w:pStyle w:val="Compact"/>
-        <w:numPr>
-          <w:numId w:val="1045"/>
-          <w:ilvl w:val="2"/>
-        </w:numPr>
-      </w:pPr>
-      <w:r>
-        <w:t xml:space="preserve">Uses angle brackets for delimiting URIs.</w:t>
-      </w:r>
-    </w:p>
-    <w:p>
-      <w:pPr>
-        <w:pStyle w:val="Compact"/>
-        <w:numPr>
-          <w:numId w:val="1045"/>
-          <w:ilvl w:val="2"/>
-        </w:numPr>
-      </w:pPr>
-      <w:r>
-        <w:t xml:space="preserve">Uses question marks for indicating variables.</w:t>
-      </w:r>
-    </w:p>
-    <w:p>
-      <w:pPr>
-        <w:pStyle w:val="Compact"/>
-        <w:numPr>
-          <w:numId w:val="1045"/>
-          <w:ilvl w:val="2"/>
-        </w:numPr>
-      </w:pPr>
-      <w:r>
-        <w:t xml:space="preserve">Uses PREFIX for base URIs.</w:t>
-      </w:r>
-    </w:p>
-    <w:p>
-      <w:pPr>
-        <w:pStyle w:val="Compact"/>
-        <w:numPr>
-          <w:numId w:val="1044"/>
-          <w:ilvl w:val="1"/>
-        </w:numPr>
-      </w:pPr>
-      <w:r>
-        <w:t xml:space="preserve">Formulates advanced queries on data containing blank nodes.</w:t>
-      </w:r>
-    </w:p>
-    <w:p>
-      <w:pPr>
-        <w:pStyle w:val="Compact"/>
-        <w:numPr>
-          <w:numId w:val="1044"/>
-          <w:ilvl w:val="1"/>
-        </w:numPr>
-      </w:pPr>
-      <w:r>
-        <w:t xml:space="preserve">Demonstrates a working knowledge of the forms and uses of SPARQL result sets (SELECT, CONSTRUCT, DESCRIBE, and ASK).</w:t>
-      </w:r>
-    </w:p>
-    <w:p>
-      <w:pPr>
-        <w:pStyle w:val="Compact"/>
-        <w:numPr>
-          <w:numId w:val="1046"/>
-          <w:ilvl w:val="2"/>
-        </w:numPr>
-      </w:pPr>
-      <w:r>
-        <w:t xml:space="preserve">Uses the SELECT clause to identify the variables to appear in a table of query results.</w:t>
-      </w:r>
-    </w:p>
-    <w:p>
-      <w:pPr>
-        <w:pStyle w:val="Compact"/>
-        <w:numPr>
-          <w:numId w:val="1046"/>
-          <w:ilvl w:val="2"/>
-        </w:numPr>
-      </w:pPr>
-      <w:r>
-        <w:t xml:space="preserve">Uses the WHERE clause provide the graph pattern to match against the graph data.</w:t>
-      </w:r>
-    </w:p>
-    <w:p>
-      <w:pPr>
-        <w:pStyle w:val="Compact"/>
-        <w:numPr>
-          <w:numId w:val="1046"/>
-          <w:ilvl w:val="2"/>
-        </w:numPr>
-      </w:pPr>
-      <w:r>
-        <w:t xml:space="preserve">Uses variables in SELECT and WHERE clauses to yield a table of results.</w:t>
-      </w:r>
-    </w:p>
-    <w:p>
-      <w:pPr>
-        <w:pStyle w:val="Compact"/>
-        <w:numPr>
-          <w:numId w:val="1046"/>
-          <w:ilvl w:val="2"/>
-        </w:numPr>
-      </w:pPr>
-      <w:r>
-        <w:t xml:space="preserve">Uses ASK for a True/False test for a match to a query pattern.</w:t>
-      </w:r>
-    </w:p>
-    <w:p>
-      <w:pPr>
-        <w:pStyle w:val="Compact"/>
-        <w:numPr>
-          <w:numId w:val="1046"/>
-          <w:ilvl w:val="2"/>
-        </w:numPr>
-      </w:pPr>
-      <w:r>
-        <w:t xml:space="preserve">Uses DESCRIBE to extract a single graph containing RDF data about resources.</w:t>
-      </w:r>
-    </w:p>
-    <w:p>
-      <w:pPr>
-        <w:pStyle w:val="Compact"/>
-        <w:numPr>
-          <w:numId w:val="1046"/>
-          <w:ilvl w:val="2"/>
-        </w:numPr>
-      </w:pPr>
-      <w:r>
-        <w:t xml:space="preserve">Uses CONSTRUCT to extract and transform results into a single RDF graph specified by a graph template.</w:t>
-      </w:r>
-    </w:p>
-    <w:p>
-      <w:pPr>
-        <w:pStyle w:val="Compact"/>
-        <w:numPr>
-          <w:numId w:val="1044"/>
-          <w:ilvl w:val="1"/>
-        </w:numPr>
-      </w:pPr>
-      <w:r>
-        <w:t xml:space="preserve">Understands how to combine and filter graph patterns using operators such as UNION, OPTIONAL, FILTER, and MINUS.</w:t>
-      </w:r>
-    </w:p>
-    <w:p>
-      <w:pPr>
-        <w:pStyle w:val="Compact"/>
-        <w:numPr>
-          <w:numId w:val="1047"/>
-          <w:ilvl w:val="2"/>
-        </w:numPr>
-      </w:pPr>
-      <w:r>
-        <w:t xml:space="preserve">Uses UNION to formulate queries with multiple possible graph patterns.</w:t>
-      </w:r>
-    </w:p>
-    <w:p>
-      <w:pPr>
-        <w:pStyle w:val="Compact"/>
-        <w:numPr>
-          <w:numId w:val="1047"/>
-          <w:ilvl w:val="2"/>
-        </w:numPr>
-      </w:pPr>
-      <w:r>
-        <w:t xml:space="preserve">Uses OPTIONAL to formulate queries to return the values of optional variables when available.</w:t>
-      </w:r>
-    </w:p>
-    <w:p>
-      <w:pPr>
-        <w:pStyle w:val="Compact"/>
-        <w:numPr>
-          <w:numId w:val="1047"/>
-          <w:ilvl w:val="2"/>
-        </w:numPr>
-      </w:pPr>
-      <w:r>
-        <w:t xml:space="preserve">Uses FILTER to formulates queries that eliminate solutions from a result set.</w:t>
-      </w:r>
-    </w:p>
-    <w:p>
-      <w:pPr>
-        <w:pStyle w:val="Compact"/>
-        <w:numPr>
-          <w:numId w:val="1047"/>
-          <w:ilvl w:val="2"/>
-        </w:numPr>
-      </w:pPr>
-      <w:r>
-        <w:t xml:space="preserve">Uses NOT EXISTS to limit whether a given graph pattern exists in the data.</w:t>
-      </w:r>
-    </w:p>
-    <w:p>
-      <w:pPr>
-        <w:pStyle w:val="Compact"/>
-        <w:numPr>
-          <w:numId w:val="1047"/>
-          <w:ilvl w:val="2"/>
-        </w:numPr>
-      </w:pPr>
-      <w:r>
-        <w:t xml:space="preserve">Uses MINUS to remove matches from a result based on the evaluation of two patterns.</w:t>
-      </w:r>
-    </w:p>
-    <w:p>
-      <w:pPr>
-        <w:pStyle w:val="Compact"/>
-        <w:numPr>
-          <w:numId w:val="1047"/>
-          <w:ilvl w:val="2"/>
-        </w:numPr>
-      </w:pPr>
-      <w:r>
-        <w:t xml:space="preserve">Uses NOT IN to restrict a variable to not being in a given set of values.</w:t>
-      </w:r>
-    </w:p>
-    <w:p>
-      <w:pPr>
-        <w:pStyle w:val="Compact"/>
-        <w:numPr>
-          <w:numId w:val="1044"/>
-          <w:ilvl w:val="1"/>
-        </w:numPr>
-      </w:pPr>
-      <w:r>
-        <w:t xml:space="preserve">Understands the major SPARQL result set modifiers, e.g., to limit or sort results, or to return distinct results only once.</w:t>
-      </w:r>
-    </w:p>
-    <w:p>
-      <w:pPr>
-        <w:pStyle w:val="Compact"/>
-        <w:numPr>
-          <w:numId w:val="1048"/>
-          <w:ilvl w:val="2"/>
-        </w:numPr>
-      </w:pPr>
-      <w:r>
-        <w:t xml:space="preserve">Uses ORDER BY to define ordering conditions by variable, function call, or expression.</w:t>
-      </w:r>
-    </w:p>
-    <w:p>
-      <w:pPr>
-        <w:pStyle w:val="Compact"/>
-        <w:numPr>
-          <w:numId w:val="1048"/>
-          <w:ilvl w:val="2"/>
-        </w:numPr>
-      </w:pPr>
-      <w:r>
-        <w:t xml:space="preserve">Uses DISTINCT to ensure solutions in the sequence are unique.</w:t>
-      </w:r>
-    </w:p>
-    <w:p>
-      <w:pPr>
-        <w:pStyle w:val="Compact"/>
-        <w:numPr>
-          <w:numId w:val="1048"/>
-          <w:ilvl w:val="2"/>
-        </w:numPr>
-      </w:pPr>
-      <w:r>
-        <w:t xml:space="preserve">Uses OFFSET to control where the solutions processed start in the overall sequence of solutions.</w:t>
-      </w:r>
-    </w:p>
-    <w:p>
-      <w:pPr>
-        <w:pStyle w:val="Compact"/>
-        <w:numPr>
-          <w:numId w:val="1048"/>
-          <w:ilvl w:val="2"/>
-        </w:numPr>
-      </w:pPr>
-      <w:r>
-        <w:t xml:space="preserve">Uses LIMIT to restrict the number of solutions processed for query results.</w:t>
-      </w:r>
-    </w:p>
-    <w:p>
-      <w:pPr>
-        <w:pStyle w:val="Compact"/>
-        <w:numPr>
-          <w:numId w:val="1048"/>
-          <w:ilvl w:val="2"/>
-        </w:numPr>
-      </w:pPr>
-      <w:r>
-        <w:t xml:space="preserve">Uses projection to transforms a solution sequence into one involving only a subset of the variables.</w:t>
-      </w:r>
-    </w:p>
-    <w:p>
-      <w:pPr>
-        <w:pStyle w:val="Compact"/>
-        <w:numPr>
-          <w:numId w:val="1044"/>
-          <w:ilvl w:val="1"/>
-        </w:numPr>
-      </w:pPr>
-      <w:r>
-        <w:t xml:space="preserve">Understands the use of SPARQL functions and operators.</w:t>
-      </w:r>
-    </w:p>
-    <w:p>
-      <w:pPr>
-        <w:pStyle w:val="Compact"/>
-        <w:numPr>
-          <w:numId w:val="1049"/>
-          <w:ilvl w:val="2"/>
-        </w:numPr>
-      </w:pPr>
-      <w:r>
-        <w:t xml:space="preserve">Uses the regular expression (regex()) function for string matching.</w:t>
-      </w:r>
-    </w:p>
-    <w:p>
-      <w:pPr>
-        <w:pStyle w:val="Compact"/>
-        <w:numPr>
-          <w:numId w:val="1049"/>
-          <w:ilvl w:val="2"/>
-        </w:numPr>
-      </w:pPr>
-      <w:r>
-        <w:t xml:space="preserve">Uses aggregates to apply expressions over groups of solutions (GROUP BY, COUNT, SUM, AVG, MIN) for partitioning results, evaluating projections, and filtering.</w:t>
-      </w:r>
-    </w:p>
-    <w:p>
-      <w:pPr>
-        <w:pStyle w:val="Compact"/>
-        <w:numPr>
-          <w:numId w:val="1049"/>
-          <w:ilvl w:val="2"/>
-        </w:numPr>
-      </w:pPr>
-      <w:r>
-        <w:t xml:space="preserve">Uses the lang() function to return the language tag of an RDF literal.</w:t>
-      </w:r>
-    </w:p>
-    <w:p>
-      <w:pPr>
-        <w:pStyle w:val="Compact"/>
-        <w:numPr>
-          <w:numId w:val="1049"/>
-          <w:ilvl w:val="2"/>
-        </w:numPr>
-      </w:pPr>
-      <w:r>
-        <w:t xml:space="preserve">Uses the langMatches() function to match a language tag against a language range.</w:t>
-      </w:r>
-    </w:p>
-    <w:p>
-      <w:pPr>
-        <w:pStyle w:val="Compact"/>
-        <w:numPr>
-          <w:numId w:val="1049"/>
-          <w:ilvl w:val="2"/>
-        </w:numPr>
-      </w:pPr>
-      <w:r>
-        <w:t xml:space="preserve">Uses the xsd:decimal(expn) function to convert an expression to an integer.</w:t>
-      </w:r>
-    </w:p>
-    <w:p>
-      <w:pPr>
-        <w:pStyle w:val="Compact"/>
-        <w:numPr>
-          <w:numId w:val="1049"/>
-          <w:ilvl w:val="2"/>
-        </w:numPr>
-      </w:pPr>
-      <w:r>
-        <w:t xml:space="preserve">Uses the GROUP BY clause to transforms a result set so that only one row will appear for each unique set of grouping variables.</w:t>
-      </w:r>
-    </w:p>
-    <w:p>
-      <w:pPr>
-        <w:pStyle w:val="Compact"/>
-        <w:numPr>
-          <w:numId w:val="1049"/>
-          <w:ilvl w:val="2"/>
-        </w:numPr>
-      </w:pPr>
-      <w:r>
-        <w:t xml:space="preserve">Uses the HAVING clause to apply a filter to the result set after grouping.</w:t>
-      </w:r>
-    </w:p>
-    <w:p>
-      <w:pPr>
-        <w:pStyle w:val="Compact"/>
-        <w:numPr>
-          <w:numId w:val="1044"/>
-          <w:ilvl w:val="1"/>
-        </w:numPr>
-      </w:pPr>
-      <w:r>
-        <w:t xml:space="preserve">Differentiates between a Default Graph and a Named Graph, and formulates queries using the GRAPH clause.</w:t>
-      </w:r>
-    </w:p>
-    <w:p>
-      <w:pPr>
-        <w:pStyle w:val="Compact"/>
-        <w:numPr>
-          <w:numId w:val="1050"/>
-          <w:ilvl w:val="2"/>
-        </w:numPr>
-      </w:pPr>
-      <w:r>
-        <w:t xml:space="preserve">Formulates advanced queries using FROM NAMED and GRAPH on local data.</w:t>
-      </w:r>
-    </w:p>
-    <w:p>
-      <w:pPr>
-        <w:pStyle w:val="Compact"/>
-        <w:numPr>
-          <w:numId w:val="1050"/>
-          <w:ilvl w:val="2"/>
-        </w:numPr>
-      </w:pPr>
-      <w:r>
-        <w:t xml:space="preserve">Formulate advanced queries using FROM NAMED on remote data.</w:t>
-      </w:r>
-    </w:p>
-    <w:p>
-      <w:pPr>
-        <w:pStyle w:val="Compact"/>
-        <w:numPr>
-          <w:numId w:val="1044"/>
-          <w:ilvl w:val="1"/>
-        </w:numPr>
-      </w:pPr>
-      <w:r>
-        <w:t xml:space="preserve">Formulate advanced queries using subqueries.</w:t>
-      </w:r>
-    </w:p>
-    <w:p>
-      <w:pPr>
-        <w:pStyle w:val="Compact"/>
-        <w:numPr>
-          <w:numId w:val="1044"/>
-          <w:ilvl w:val="1"/>
-        </w:numPr>
-      </w:pPr>
-      <w:r>
-        <w:t xml:space="preserve">Uses a temporary variable to extend a query.</w:t>
-      </w:r>
-    </w:p>
-    <w:p>
-      <w:pPr>
-        <w:pStyle w:val="Compact"/>
-        <w:numPr>
-          <w:numId w:val="1044"/>
-          <w:ilvl w:val="1"/>
-        </w:numPr>
-      </w:pPr>
-      <w:r>
-        <w:t xml:space="preserve">Understands the role of Property Paths and how they are formed by combining predicates with regular expression-like operators.</w:t>
-      </w:r>
-    </w:p>
-    <w:p>
-      <w:pPr>
-        <w:pStyle w:val="Compact"/>
-        <w:numPr>
-          <w:numId w:val="1044"/>
-          <w:ilvl w:val="1"/>
-        </w:numPr>
-      </w:pPr>
-      <w:r>
-        <w:t xml:space="preserve">Understands the concept of Federated Search.</w:t>
-      </w:r>
-    </w:p>
-    <w:p>
-      <w:pPr>
-        <w:pStyle w:val="Compact"/>
-        <w:numPr>
-          <w:numId w:val="1051"/>
-          <w:ilvl w:val="2"/>
-        </w:numPr>
-      </w:pPr>
-      <w:r>
-        <w:t xml:space="preserve">Formulates advanced queries on a remote SPARQL endpoint using the SERVICE directive.</w:t>
-      </w:r>
-    </w:p>
-    <w:p>
-      <w:pPr>
-        <w:pStyle w:val="Compact"/>
-        <w:numPr>
-          <w:numId w:val="1051"/>
-          <w:ilvl w:val="2"/>
-        </w:numPr>
-      </w:pPr>
-      <w:r>
-        <w:t xml:space="preserve">Uses federated query to query over a local graph store and one or more other SPARQL endpoints.</w:t>
-      </w:r>
-    </w:p>
-    <w:p>
-      <w:pPr>
-        <w:pStyle w:val="Compact"/>
-        <w:numPr>
-          <w:numId w:val="1051"/>
-          <w:ilvl w:val="2"/>
-        </w:numPr>
-      </w:pPr>
-      <w:r>
-        <w:t xml:space="preserve">Pulls data from a different SPARQL endpoints in one single query using the SERVICE directive.</w:t>
-      </w:r>
-    </w:p>
-    <w:p>
-      <w:pPr>
-        <w:pStyle w:val="Compact"/>
-        <w:numPr>
-          <w:numId w:val="1044"/>
-          <w:ilvl w:val="1"/>
-        </w:numPr>
-      </w:pPr>
-      <w:r>
-        <w:t xml:space="preserve">Converts/manipulates SPARQL query outputs (RDF-XML, JSON) to the exact format required by a third party tools and APIs.</w:t>
-      </w:r>
-    </w:p>
-    <w:p>
-      <w:pPr>
-        <w:pStyle w:val="Compact"/>
-        <w:numPr>
-          <w:numId w:val="1044"/>
-          <w:ilvl w:val="1"/>
-        </w:numPr>
-      </w:pPr>
-      <w:r>
-        <w:t xml:space="preserve">Formulates queries using FROM with URLs and local files.</w:t>
-      </w:r>
-    </w:p>
-    <w:p>
-      <w:pPr>
-        <w:pStyle w:val="Compact"/>
-        <w:numPr>
-          <w:numId w:val="1044"/>
-          <w:ilvl w:val="1"/>
-        </w:numPr>
-      </w:pPr>
-      <w:r>
-        <w:t xml:space="preserve">Reads and understands high-level descriptions of the classes and properties of a dataset in order to write queries.</w:t>
-      </w:r>
-    </w:p>
-    <w:p>
-      <w:pPr>
-        <w:pStyle w:val="Compact"/>
-        <w:numPr>
-          <w:numId w:val="1044"/>
-          <w:ilvl w:val="1"/>
-        </w:numPr>
-      </w:pPr>
-      <w:r>
-        <w:t xml:space="preserve">Uses available tools, servers, and endpoints to issue queries against a dataset.</w:t>
-      </w:r>
-    </w:p>
-    <w:p>
-      <w:pPr>
-        <w:pStyle w:val="Compact"/>
-        <w:numPr>
-          <w:numId w:val="1052"/>
-          <w:ilvl w:val="2"/>
-        </w:numPr>
-      </w:pPr>
-      <w:r>
-        <w:t xml:space="preserve">Execute SPARQL queries using the Jena ARQ command-line utility.</w:t>
-      </w:r>
-    </w:p>
-    <w:p>
-      <w:pPr>
-        <w:pStyle w:val="Compact"/>
-        <w:numPr>
-          <w:numId w:val="1052"/>
-          <w:ilvl w:val="2"/>
-        </w:numPr>
-      </w:pPr>
-      <w:r>
-        <w:t xml:space="preserve">Queries multiple local data files using ARQ.</w:t>
-      </w:r>
-    </w:p>
-    <w:p>
-      <w:pPr>
-        <w:pStyle w:val="Compact"/>
-        <w:numPr>
-          <w:numId w:val="1052"/>
-          <w:ilvl w:val="2"/>
-        </w:numPr>
-      </w:pPr>
-      <w:r>
-        <w:t xml:space="preserve">Uses ARQ to evaluate queries on local data.</w:t>
-      </w:r>
-    </w:p>
-    <w:p>
-      <w:pPr>
-        <w:pStyle w:val="Compact"/>
-        <w:numPr>
-          <w:numId w:val="1052"/>
-          <w:ilvl w:val="2"/>
-        </w:numPr>
-      </w:pPr>
-      <w:r>
-        <w:t xml:space="preserve">Uses Fuseki server to evaluate queries on a dataset.</w:t>
-      </w:r>
-    </w:p>
-    <w:p>
-      <w:pPr>
-        <w:pStyle w:val="Compact"/>
-        <w:numPr>
-          <w:numId w:val="1052"/>
-          <w:ilvl w:val="2"/>
-        </w:numPr>
-      </w:pPr>
-      <w:r>
-        <w:t xml:space="preserve">Queries multiple data files using Fuseki.</w:t>
-      </w:r>
-    </w:p>
-    <w:p>
-      <w:pPr>
-        <w:pStyle w:val="Compact"/>
-        <w:numPr>
-          <w:numId w:val="1052"/>
-          <w:ilvl w:val="2"/>
-        </w:numPr>
-      </w:pPr>
-      <w:r>
-        <w:t xml:space="preserve">Accesses DBPedia's SNORQL/SPARQL endpoint and issues simple queries.</w:t>
-      </w:r>
-    </w:p>
-    <w:p>
-      <w:pPr>
-        <w:pStyle w:val="Compact"/>
-        <w:numPr>
-          <w:numId w:val="1038"/>
+        <w:t xml:space="preserve">Assessing RDF data quality</w:t>
+      </w:r>
+    </w:p>
+    <w:p>
+      <w:pPr>
+        <w:pStyle w:val="Compact"/>
+        <w:numPr>
+          <w:numId w:val="1039"/>
           <w:ilvl w:val="0"/>
         </w:numPr>
       </w:pPr>
       <w:r>
-        <w:t xml:space="preserve">Visualizing RDF Data</w:t>
-      </w:r>
-    </w:p>
-    <w:p>
-      <w:pPr>
-        <w:pStyle w:val="Compact"/>
-        <w:numPr>
-          <w:numId w:val="1053"/>
-          <w:ilvl w:val="1"/>
-        </w:numPr>
-      </w:pPr>
-      <w:r>
-        <w:t xml:space="preserve">Uses publicly available tools to visualize data.</w:t>
-      </w:r>
-    </w:p>
-    <w:p>
-      <w:pPr>
-        <w:pStyle w:val="Compact"/>
-        <w:numPr>
-          <w:numId w:val="1054"/>
-          <w:ilvl w:val="2"/>
-        </w:numPr>
-      </w:pPr>
-      <w:r>
-        <w:t xml:space="preserve">Uses Google FusionTables to create maps and charts.</w:t>
-      </w:r>
-    </w:p>
-    <w:p>
-      <w:pPr>
-        <w:pStyle w:val="Compact"/>
-        <w:numPr>
-          <w:numId w:val="1053"/>
-          <w:ilvl w:val="1"/>
-        </w:numPr>
-      </w:pPr>
-      <w:r>
-        <w:t xml:space="preserve">Distills results taken from large datasets so that visualizations are human-friendly.</w:t>
-      </w:r>
-    </w:p>
-    <w:p>
-      <w:pPr>
-        <w:pStyle w:val="Compact"/>
-        <w:numPr>
-          <w:numId w:val="1053"/>
-          <w:ilvl w:val="1"/>
-        </w:numPr>
-      </w:pPr>
-      <w:r>
-        <w:t xml:space="preserve">Converts/manipulates SPARQL query outputs (RDF-XML, JSON) to the exact format required by a third party tools and APIs.</w:t>
-      </w:r>
-    </w:p>
-    <w:p>
-      <w:pPr>
-        <w:pStyle w:val="Compact"/>
-        <w:numPr>
-          <w:numId w:val="1038"/>
+        <w:t xml:space="preserve">RDF Data analytics</w:t>
+      </w:r>
+    </w:p>
+    <w:p>
+      <w:pPr>
+        <w:pStyle w:val="Compact"/>
+        <w:numPr>
+          <w:numId w:val="1058"/>
+          <w:ilvl w:val="1"/>
+        </w:numPr>
+      </w:pPr>
+      <w:r>
+        <w:t xml:space="preserve">Uses available ontology browsing tools to explore the ontologies used in a particular dataset.</w:t>
+      </w:r>
+    </w:p>
+    <w:p>
+      <w:pPr>
+        <w:pStyle w:val="Compact"/>
+        <w:numPr>
+          <w:numId w:val="1039"/>
           <w:ilvl w:val="0"/>
         </w:numPr>
       </w:pPr>
       <w:r>
-        <w:t xml:space="preserve">Reasoning over RDF data</w:t>
-      </w:r>
-    </w:p>
-    <w:p>
-      <w:pPr>
-        <w:pStyle w:val="Compact"/>
-        <w:numPr>
-          <w:numId w:val="1055"/>
-          <w:ilvl w:val="1"/>
-        </w:numPr>
-      </w:pPr>
-      <w:r>
-        <w:t xml:space="preserve">Understands the principles and practice of inferencing.</w:t>
-      </w:r>
-    </w:p>
-    <w:p>
-      <w:pPr>
-        <w:pStyle w:val="Compact"/>
-        <w:numPr>
-          <w:numId w:val="1056"/>
-          <w:ilvl w:val="2"/>
-        </w:numPr>
-      </w:pPr>
-      <w:r>
-        <w:t xml:space="preserve">Uses common entailment regimes and understands their uses.</w:t>
-      </w:r>
-    </w:p>
-    <w:p>
-      <w:pPr>
-        <w:pStyle w:val="Compact"/>
-        <w:numPr>
-          <w:numId w:val="1055"/>
-          <w:ilvl w:val="1"/>
-        </w:numPr>
-      </w:pPr>
-      <w:r>
-        <w:t xml:space="preserve">Understands the role of formally declared domains and ranges for inferencing.</w:t>
-      </w:r>
-    </w:p>
-    <w:p>
-      <w:pPr>
-        <w:pStyle w:val="Compact"/>
-        <w:numPr>
-          <w:numId w:val="1055"/>
-          <w:ilvl w:val="1"/>
-        </w:numPr>
-      </w:pPr>
-      <w:r>
-        <w:t xml:space="preserve">Understands how reasoning can be used for integrating diverse datasets.</w:t>
-      </w:r>
-    </w:p>
-    <w:p>
-      <w:pPr>
-        <w:pStyle w:val="Compact"/>
-        <w:numPr>
-          <w:numId w:val="1055"/>
-          <w:ilvl w:val="1"/>
-        </w:numPr>
-      </w:pPr>
-      <w:r>
-        <w:t xml:space="preserve">Knows that Web Ontology Language (OWL) is available in multiple "flavors" that are variously optimized for expressivity, performant reasoning, or for applications involving databases or business rules.</w:t>
-      </w:r>
-    </w:p>
-    <w:p>
-      <w:pPr>
-        <w:pStyle w:val="Compact"/>
-        <w:numPr>
-          <w:numId w:val="1055"/>
-          <w:ilvl w:val="1"/>
-        </w:numPr>
-      </w:pPr>
-      <w:r>
-        <w:t xml:space="preserve">Understands that OWL Full supports all available constructs and is most appropriately used when reasoning performance is not a concern.</w:t>
-      </w:r>
-    </w:p>
-    <w:p>
-      <w:pPr>
-        <w:pStyle w:val="Compact"/>
-        <w:numPr>
-          <w:numId w:val="1038"/>
-          <w:ilvl w:val="0"/>
-        </w:numPr>
-      </w:pPr>
-      <w:r>
-        <w:t xml:space="preserve">Assessing RDF data quality</w:t>
-      </w:r>
-    </w:p>
-    <w:p>
-      <w:pPr>
-        <w:pStyle w:val="Compact"/>
-        <w:numPr>
-          <w:numId w:val="1038"/>
-          <w:ilvl w:val="0"/>
-        </w:numPr>
-      </w:pPr>
-      <w:r>
-        <w:t xml:space="preserve">RDF Data analytics</w:t>
-      </w:r>
-    </w:p>
-    <w:p>
-      <w:pPr>
-        <w:pStyle w:val="Compact"/>
-        <w:numPr>
-          <w:numId w:val="1057"/>
-          <w:ilvl w:val="1"/>
-        </w:numPr>
-      </w:pPr>
-      <w:r>
-        <w:t xml:space="preserve">Uses available ontology browsing tools to explore the ontologies used in a particular dataset.</w:t>
-      </w:r>
-    </w:p>
-    <w:p>
-      <w:pPr>
-        <w:pStyle w:val="Compact"/>
-        <w:numPr>
-          <w:numId w:val="1038"/>
-          <w:ilvl w:val="0"/>
-        </w:numPr>
-      </w:pPr>
-      <w:r>
         <w:t xml:space="preserve">Manipulating RDF Data</w:t>
       </w:r>
     </w:p>
@@ -2509,7 +2497,7 @@
       <w:pPr>
         <w:pStyle w:val="Compact"/>
         <w:numPr>
-          <w:numId w:val="1058"/>
+          <w:numId w:val="1059"/>
           <w:ilvl w:val="1"/>
         </w:numPr>
       </w:pPr>
@@ -2521,12 +2509,96 @@
       <w:pPr>
         <w:pStyle w:val="Compact"/>
         <w:numPr>
+          <w:numId w:val="1060"/>
+          <w:ilvl w:val="2"/>
+        </w:numPr>
+      </w:pPr>
+      <w:r>
+        <w:t xml:space="preserve">Uses INSERT/DELETE to update triples.</w:t>
+      </w:r>
+    </w:p>
+    <w:p>
+      <w:pPr>
+        <w:pStyle w:val="Compact"/>
+        <w:numPr>
+          <w:numId w:val="1060"/>
+          <w:ilvl w:val="2"/>
+        </w:numPr>
+      </w:pPr>
+      <w:r>
+        <w:t xml:space="preserve">Uses a CONSTRUCT query to preview changes before executing an INSERT/DELETE operation.</w:t>
+      </w:r>
+    </w:p>
+    <w:p>
+      <w:pPr>
+        <w:pStyle w:val="Compact"/>
+        <w:numPr>
           <w:numId w:val="1059"/>
-          <w:ilvl w:val="2"/>
-        </w:numPr>
-      </w:pPr>
-      <w:r>
-        <w:t xml:space="preserve">Uses INSERT/DELETE to update triples.</w:t>
+          <w:ilvl w:val="1"/>
+        </w:numPr>
+      </w:pPr>
+      <w:r>
+        <w:t xml:space="preserve">Knows the SPARQL 1.1 Graph Store HTTP protocol for updating graphs on a Web server (in "RESTful" style).</w:t>
+      </w:r>
+    </w:p>
+    <w:p>
+      <w:pPr>
+        <w:pStyle w:val="Compact"/>
+        <w:numPr>
+          <w:numId w:val="1061"/>
+          <w:ilvl w:val="2"/>
+        </w:numPr>
+      </w:pPr>
+      <w:r>
+        <w:t xml:space="preserve">Uses GET to retrieve triples from a default graph or a named graph.</w:t>
+      </w:r>
+    </w:p>
+    <w:p>
+      <w:pPr>
+        <w:pStyle w:val="Compact"/>
+        <w:numPr>
+          <w:numId w:val="1061"/>
+          <w:ilvl w:val="2"/>
+        </w:numPr>
+      </w:pPr>
+      <w:r>
+        <w:t xml:space="preserve">Uses PUT to insert set of triples into a new graph (or replace an existing graph).</w:t>
+      </w:r>
+    </w:p>
+    <w:p>
+      <w:pPr>
+        <w:pStyle w:val="Compact"/>
+        <w:numPr>
+          <w:numId w:val="1061"/>
+          <w:ilvl w:val="2"/>
+        </w:numPr>
+      </w:pPr>
+      <w:r>
+        <w:t xml:space="preserve">Uses DELETE to remove a graph.</w:t>
+      </w:r>
+    </w:p>
+    <w:p>
+      <w:pPr>
+        <w:pStyle w:val="Compact"/>
+        <w:numPr>
+          <w:numId w:val="1061"/>
+          <w:ilvl w:val="2"/>
+        </w:numPr>
+      </w:pPr>
+      <w:r>
+        <w:t xml:space="preserve">Uses POST to add triples to an existing graph.</w:t>
+      </w:r>
+    </w:p>
+    <w:p>
+      <w:pPr>
+        <w:pStyle w:val="Compact"/>
+        <w:numPr>
+          <w:numId w:val="1061"/>
+          <w:ilvl w:val="2"/>
+        </w:numPr>
+      </w:pPr>
+      <w:r>
+        <w:t xml:space="preserve">Uses proper syntax to request specific media types, such as Turtle.</w:t>
       </w:r>
     </w:p>
     <w:p>
@@ -2534,90 +2606,6 @@
         <w:pStyle w:val="Compact"/>
         <w:numPr>
           <w:numId w:val="1059"/>
-          <w:ilvl w:val="2"/>
-        </w:numPr>
-      </w:pPr>
-      <w:r>
-        <w:t xml:space="preserve">Uses a CONSTRUCT query to preview changes before executing an INSERT/DELETE operation.</w:t>
-      </w:r>
-    </w:p>
-    <w:p>
-      <w:pPr>
-        <w:pStyle w:val="Compact"/>
-        <w:numPr>
-          <w:numId w:val="1058"/>
-          <w:ilvl w:val="1"/>
-        </w:numPr>
-      </w:pPr>
-      <w:r>
-        <w:t xml:space="preserve">Knows the SPARQL 1.1 Graph Store HTTP protocol for updating graphs on a Web server (in "RESTful" style).</w:t>
-      </w:r>
-    </w:p>
-    <w:p>
-      <w:pPr>
-        <w:pStyle w:val="Compact"/>
-        <w:numPr>
-          <w:numId w:val="1060"/>
-          <w:ilvl w:val="2"/>
-        </w:numPr>
-      </w:pPr>
-      <w:r>
-        <w:t xml:space="preserve">Uses GET to retrieve triples from a default graph or a named graph.</w:t>
-      </w:r>
-    </w:p>
-    <w:p>
-      <w:pPr>
-        <w:pStyle w:val="Compact"/>
-        <w:numPr>
-          <w:numId w:val="1060"/>
-          <w:ilvl w:val="2"/>
-        </w:numPr>
-      </w:pPr>
-      <w:r>
-        <w:t xml:space="preserve">Uses PUT to insert set of triples into a new graph (or replace an existing graph).</w:t>
-      </w:r>
-    </w:p>
-    <w:p>
-      <w:pPr>
-        <w:pStyle w:val="Compact"/>
-        <w:numPr>
-          <w:numId w:val="1060"/>
-          <w:ilvl w:val="2"/>
-        </w:numPr>
-      </w:pPr>
-      <w:r>
-        <w:t xml:space="preserve">Uses DELETE to remove a graph.</w:t>
-      </w:r>
-    </w:p>
-    <w:p>
-      <w:pPr>
-        <w:pStyle w:val="Compact"/>
-        <w:numPr>
-          <w:numId w:val="1060"/>
-          <w:ilvl w:val="2"/>
-        </w:numPr>
-      </w:pPr>
-      <w:r>
-        <w:t xml:space="preserve">Uses POST to add triples to an existing graph.</w:t>
-      </w:r>
-    </w:p>
-    <w:p>
-      <w:pPr>
-        <w:pStyle w:val="Compact"/>
-        <w:numPr>
-          <w:numId w:val="1060"/>
-          <w:ilvl w:val="2"/>
-        </w:numPr>
-      </w:pPr>
-      <w:r>
-        <w:t xml:space="preserve">Uses proper syntax to request specific media types, such as Turtle.</w:t>
-      </w:r>
-    </w:p>
-    <w:p>
-      <w:pPr>
-        <w:pStyle w:val="Compact"/>
-        <w:numPr>
-          <w:numId w:val="1058"/>
           <w:ilvl w:val="1"/>
         </w:numPr>
       </w:pPr>
@@ -2639,36 +2627,12 @@
       <w:pPr>
         <w:pStyle w:val="Compact"/>
         <w:numPr>
-          <w:numId w:val="1061"/>
+          <w:numId w:val="1062"/>
           <w:ilvl w:val="0"/>
         </w:numPr>
       </w:pPr>
       <w:r>
         <w:t xml:space="preserve">Storing RDF data</w:t>
-      </w:r>
-    </w:p>
-    <w:p>
-      <w:pPr>
-        <w:pStyle w:val="Compact"/>
-        <w:numPr>
-          <w:numId w:val="1061"/>
-          <w:ilvl w:val="0"/>
-        </w:numPr>
-      </w:pPr>
-      <w:r>
-        <w:t xml:space="preserve">Linked Data application architecture</w:t>
-      </w:r>
-    </w:p>
-    <w:p>
-      <w:pPr>
-        <w:pStyle w:val="Compact"/>
-        <w:numPr>
-          <w:numId w:val="1061"/>
-          <w:ilvl w:val="0"/>
-        </w:numPr>
-      </w:pPr>
-      <w:r>
-        <w:t xml:space="preserve">Linked Data mashups</w:t>
       </w:r>
     </w:p>
     <w:sectPr/>
@@ -2764,7 +2728,7 @@
     </w:lvl>
   </w:abstractNum>
   <w:abstractNum w:abstractNumId="990">
-    <w:nsid w:val="85e7162f"/>
+    <w:nsid w:val="80d51c5b"/>
     <w:multiLevelType w:val="multilevel"/>
     <w:lvl w:ilvl="0">
       <w:numFmt w:val="bullet"/>
@@ -2845,7 +2809,7 @@
     </w:lvl>
   </w:abstractNum>
   <w:abstractNum w:abstractNumId="991">
-    <w:nsid w:val="1c34a9f4"/>
+    <w:nsid w:val="3253cac6"/>
     <w:multiLevelType w:val="multilevel"/>
     <w:lvl w:ilvl="0">
       <w:numFmt w:val="bullet"/>
@@ -3112,6 +3076,9 @@
     <w:abstractNumId w:val="991"/>
   </w:num>
   <w:num w:numId="1061">
+    <w:abstractNumId w:val="991"/>
+  </w:num>
+  <w:num w:numId="1062">
     <w:abstractNumId w:val="991"/>
   </w:num>
 </w:numbering>

</xml_diff>